<commit_message>
add citation and reference table with mendeley
</commit_message>
<xml_diff>
--- a/proposal/BAB I.docx
+++ b/proposal/BAB I.docx
@@ -123,8 +123,36 @@
           <w:szCs w:val="24"/>
           <w:lang w:val="en-US"/>
         </w:rPr>
-        <w:t xml:space="preserve"> (Robby et al, 2019)</w:t>
-      </w:r>
+        <w:t xml:space="preserve"> </w:t>
+      </w:r>
+      <w:sdt>
+        <w:sdtPr>
+          <w:rPr>
+            <w:rFonts w:ascii="Times New Roman" w:hAnsi="Times New Roman" w:cs="Times New Roman"/>
+            <w:color w:val="000000"/>
+            <w:sz w:val="24"/>
+            <w:szCs w:val="24"/>
+            <w:lang w:val="en-US"/>
+          </w:rPr>
+          <w:tag w:val="MENDELEY_CITATION_v3_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"/>
+          <w:id w:val="-176964459"/>
+          <w:placeholder>
+            <w:docPart w:val="DefaultPlaceholder_-1854013440"/>
+          </w:placeholder>
+        </w:sdtPr>
+        <w:sdtContent>
+          <w:r>
+            <w:rPr>
+              <w:rFonts w:ascii="Times New Roman" w:hAnsi="Times New Roman" w:cs="Times New Roman"/>
+              <w:color w:val="000000"/>
+              <w:sz w:val="24"/>
+              <w:szCs w:val="24"/>
+              <w:lang w:val="en-US"/>
+            </w:rPr>
+            <w:t>(Abdul Robby et al., 2019)</w:t>
+          </w:r>
+        </w:sdtContent>
+      </w:sdt>
       <w:r>
         <w:rPr>
           <w:rFonts w:ascii="Times New Roman" w:hAnsi="Times New Roman" w:cs="Times New Roman"/>
@@ -217,15 +245,34 @@
         </w:rPr>
         <w:t xml:space="preserve"> </w:t>
       </w:r>
-      <w:r>
-        <w:rPr>
-          <w:rFonts w:ascii="Times New Roman" w:hAnsi="Times New Roman" w:cs="Times New Roman"/>
-          <w:sz w:val="24"/>
-          <w:szCs w:val="24"/>
-          <w:lang w:val="en-US"/>
-        </w:rPr>
-        <w:t>(Robby et al, 2019)</w:t>
-      </w:r>
+      <w:sdt>
+        <w:sdtPr>
+          <w:rPr>
+            <w:rFonts w:ascii="Times New Roman" w:hAnsi="Times New Roman" w:cs="Times New Roman"/>
+            <w:color w:val="000000"/>
+            <w:sz w:val="24"/>
+            <w:szCs w:val="24"/>
+            <w:lang w:val="en-US"/>
+          </w:rPr>
+          <w:tag w:val="MENDELEY_CITATION_v3_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"/>
+          <w:id w:val="-1112826948"/>
+          <w:placeholder>
+            <w:docPart w:val="DefaultPlaceholder_-1854013440"/>
+          </w:placeholder>
+        </w:sdtPr>
+        <w:sdtContent>
+          <w:r>
+            <w:rPr>
+              <w:rFonts w:ascii="Times New Roman" w:hAnsi="Times New Roman" w:cs="Times New Roman"/>
+              <w:color w:val="000000"/>
+              <w:sz w:val="24"/>
+              <w:szCs w:val="24"/>
+              <w:lang w:val="en-US"/>
+            </w:rPr>
+            <w:t>(Abdul Robby et al., 2019)</w:t>
+          </w:r>
+        </w:sdtContent>
+      </w:sdt>
       <w:r>
         <w:rPr>
           <w:rFonts w:ascii="Times New Roman" w:hAnsi="Times New Roman" w:cs="Times New Roman"/>
@@ -472,8 +519,36 @@
           <w:szCs w:val="24"/>
           <w:lang w:val="en-US"/>
         </w:rPr>
-        <w:t xml:space="preserve"> (LeCun, 2015)</w:t>
-      </w:r>
+        <w:t xml:space="preserve"> </w:t>
+      </w:r>
+      <w:sdt>
+        <w:sdtPr>
+          <w:rPr>
+            <w:rFonts w:ascii="Times New Roman" w:hAnsi="Times New Roman" w:cs="Times New Roman"/>
+            <w:color w:val="000000"/>
+            <w:sz w:val="24"/>
+            <w:szCs w:val="24"/>
+            <w:lang w:val="en-US"/>
+          </w:rPr>
+          <w:tag w:val="MENDELEY_CITATION_v3_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"/>
+          <w:id w:val="-1855952549"/>
+          <w:placeholder>
+            <w:docPart w:val="DefaultPlaceholder_-1854013440"/>
+          </w:placeholder>
+        </w:sdtPr>
+        <w:sdtContent>
+          <w:r>
+            <w:rPr>
+              <w:rFonts w:ascii="Times New Roman" w:hAnsi="Times New Roman" w:cs="Times New Roman"/>
+              <w:color w:val="000000"/>
+              <w:sz w:val="24"/>
+              <w:szCs w:val="24"/>
+              <w:lang w:val="en-US"/>
+            </w:rPr>
+            <w:t>(Lecun et al., 2015)</w:t>
+          </w:r>
+        </w:sdtContent>
+      </w:sdt>
       <w:r>
         <w:rPr>
           <w:rFonts w:ascii="Times New Roman" w:hAnsi="Times New Roman" w:cs="Times New Roman"/>
@@ -580,8 +655,36 @@
           <w:szCs w:val="24"/>
           <w:lang w:val="en-US"/>
         </w:rPr>
-        <w:t xml:space="preserve"> (Ahmed et al., 2022)</w:t>
-      </w:r>
+        <w:t xml:space="preserve"> </w:t>
+      </w:r>
+      <w:sdt>
+        <w:sdtPr>
+          <w:rPr>
+            <w:rFonts w:ascii="Times New Roman" w:hAnsi="Times New Roman" w:cs="Times New Roman"/>
+            <w:color w:val="000000"/>
+            <w:sz w:val="24"/>
+            <w:szCs w:val="24"/>
+            <w:lang w:val="en-US"/>
+          </w:rPr>
+          <w:tag w:val="MENDELEY_CITATION_v3_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"/>
+          <w:id w:val="-146667171"/>
+          <w:placeholder>
+            <w:docPart w:val="DefaultPlaceholder_-1854013440"/>
+          </w:placeholder>
+        </w:sdtPr>
+        <w:sdtContent>
+          <w:r>
+            <w:rPr>
+              <w:rFonts w:ascii="Times New Roman" w:hAnsi="Times New Roman" w:cs="Times New Roman"/>
+              <w:color w:val="000000"/>
+              <w:sz w:val="24"/>
+              <w:szCs w:val="24"/>
+              <w:lang w:val="en-US"/>
+            </w:rPr>
+            <w:t>(Ahmed et al., 2022)</w:t>
+          </w:r>
+        </w:sdtContent>
+      </w:sdt>
       <w:r>
         <w:rPr>
           <w:rFonts w:ascii="Times New Roman" w:hAnsi="Times New Roman" w:cs="Times New Roman"/>
@@ -729,15 +832,40 @@
         </w:rPr>
         <w:t xml:space="preserve"> </w:t>
       </w:r>
-      <w:r>
-        <w:rPr>
-          <w:rFonts w:ascii="Times New Roman" w:hAnsi="Times New Roman" w:cs="Times New Roman"/>
-          <w:sz w:val="24"/>
-          <w:szCs w:val="24"/>
-          <w:lang w:val="en-US"/>
-        </w:rPr>
-        <w:t>(LeCun, 2015)</w:t>
-      </w:r>
+      <w:sdt>
+        <w:sdtPr>
+          <w:rPr>
+            <w:rFonts w:ascii="Times New Roman" w:hAnsi="Times New Roman" w:cs="Times New Roman"/>
+            <w:iCs/>
+            <w:color w:val="000000"/>
+            <w:sz w:val="24"/>
+            <w:szCs w:val="24"/>
+          </w:rPr>
+          <w:tag w:val="MENDELEY_CITATION_v3_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"/>
+          <w:id w:val="-1496336493"/>
+          <w:placeholder>
+            <w:docPart w:val="DefaultPlaceholder_-1854013440"/>
+          </w:placeholder>
+        </w:sdtPr>
+        <w:sdtEndPr>
+          <w:rPr>
+            <w:iCs w:val="0"/>
+            <w:lang w:val="en-US"/>
+          </w:rPr>
+        </w:sdtEndPr>
+        <w:sdtContent>
+          <w:r>
+            <w:rPr>
+              <w:rFonts w:ascii="Times New Roman" w:hAnsi="Times New Roman" w:cs="Times New Roman"/>
+              <w:color w:val="000000"/>
+              <w:sz w:val="24"/>
+              <w:szCs w:val="24"/>
+              <w:lang w:val="en-US"/>
+            </w:rPr>
+            <w:t>(Lecun et al., 2015)</w:t>
+          </w:r>
+        </w:sdtContent>
+      </w:sdt>
       <w:r>
         <w:rPr>
           <w:rFonts w:ascii="Times New Roman" w:hAnsi="Times New Roman" w:cs="Times New Roman"/>
@@ -766,6 +894,7 @@
           <w:sz w:val="24"/>
           <w:szCs w:val="24"/>
         </w:rPr>
+        <w:lastRenderedPageBreak/>
         <w:t xml:space="preserve">Convolutional </w:t>
       </w:r>
       <w:r>
@@ -947,16 +1076,7 @@
           <w:sz w:val="24"/>
           <w:szCs w:val="24"/>
         </w:rPr>
-        <w:t xml:space="preserve"> pada </w:t>
-      </w:r>
-      <w:r>
-        <w:rPr>
-          <w:rFonts w:ascii="Times New Roman" w:hAnsi="Times New Roman" w:cs="Times New Roman"/>
-          <w:sz w:val="24"/>
-          <w:szCs w:val="24"/>
-        </w:rPr>
-        <w:lastRenderedPageBreak/>
-        <w:t xml:space="preserve">bidang </w:t>
+        <w:t xml:space="preserve"> pada bidang </w:t>
       </w:r>
       <w:r>
         <w:rPr>
@@ -1064,44 +1184,36 @@
           <w:szCs w:val="24"/>
           <w:lang w:val="en-US"/>
         </w:rPr>
-        <w:t>(</w:t>
-      </w:r>
-      <w:r>
-        <w:rPr>
-          <w:rFonts w:ascii="Times New Roman" w:hAnsi="Times New Roman" w:cs="Times New Roman"/>
-          <w:sz w:val="24"/>
-          <w:szCs w:val="24"/>
-          <w:lang w:val="en-US"/>
-        </w:rPr>
-        <w:t>Chandrarathne</w:t>
-      </w:r>
-      <w:r>
-        <w:rPr>
-          <w:rFonts w:ascii="Times New Roman" w:hAnsi="Times New Roman" w:cs="Times New Roman"/>
-          <w:sz w:val="24"/>
-          <w:szCs w:val="24"/>
-          <w:lang w:val="en-US"/>
-        </w:rPr>
-        <w:t xml:space="preserve"> et al., 2019</w:t>
-      </w:r>
-      <w:r>
-        <w:rPr>
-          <w:rFonts w:ascii="Times New Roman" w:hAnsi="Times New Roman" w:cs="Times New Roman"/>
-          <w:sz w:val="24"/>
-          <w:szCs w:val="24"/>
-          <w:lang w:val="en-US"/>
-        </w:rPr>
-        <w:t xml:space="preserve">; </w:t>
-      </w:r>
-      <w:r>
-        <w:rPr>
-          <w:rFonts w:ascii="Times New Roman" w:hAnsi="Times New Roman" w:cs="Times New Roman"/>
-          <w:sz w:val="24"/>
-          <w:szCs w:val="24"/>
-          <w:lang w:val="en-US"/>
-        </w:rPr>
-        <w:t>Li et al., 2021)</w:t>
-      </w:r>
+        <w:t xml:space="preserve"> </w:t>
+      </w:r>
+      <w:sdt>
+        <w:sdtPr>
+          <w:rPr>
+            <w:rFonts w:ascii="Times New Roman" w:hAnsi="Times New Roman" w:cs="Times New Roman"/>
+            <w:color w:val="000000"/>
+            <w:sz w:val="24"/>
+            <w:szCs w:val="24"/>
+            <w:lang w:val="en-US"/>
+          </w:rPr>
+          <w:tag w:val="MENDELEY_CITATION_v3_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"/>
+          <w:id w:val="1521125684"/>
+          <w:placeholder>
+            <w:docPart w:val="DefaultPlaceholder_-1854013440"/>
+          </w:placeholder>
+        </w:sdtPr>
+        <w:sdtContent>
+          <w:r>
+            <w:rPr>
+              <w:rFonts w:ascii="Times New Roman" w:hAnsi="Times New Roman" w:cs="Times New Roman"/>
+              <w:color w:val="000000"/>
+              <w:sz w:val="24"/>
+              <w:szCs w:val="24"/>
+              <w:lang w:val="en-US"/>
+            </w:rPr>
+            <w:t>(Chandrarathne et al., 2020; Li et al., 2022)</w:t>
+          </w:r>
+        </w:sdtContent>
+      </w:sdt>
       <w:r>
         <w:rPr>
           <w:rFonts w:ascii="Times New Roman" w:hAnsi="Times New Roman" w:cs="Times New Roman"/>
@@ -1126,15 +1238,38 @@
         </w:rPr>
         <w:t xml:space="preserve"> </w:t>
       </w:r>
-      <w:r>
-        <w:rPr>
-          <w:rFonts w:ascii="Times New Roman" w:hAnsi="Times New Roman" w:cs="Times New Roman"/>
-          <w:sz w:val="24"/>
-          <w:szCs w:val="24"/>
-          <w:lang w:val="en-US"/>
-        </w:rPr>
-        <w:t>(He et al., 2015)</w:t>
-      </w:r>
+      <w:sdt>
+        <w:sdtPr>
+          <w:rPr>
+            <w:rFonts w:ascii="Times New Roman" w:hAnsi="Times New Roman" w:cs="Times New Roman"/>
+            <w:color w:val="000000"/>
+            <w:sz w:val="24"/>
+            <w:szCs w:val="24"/>
+          </w:rPr>
+          <w:tag w:val="MENDELEY_CITATION_v3_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"/>
+          <w:id w:val="-1163232373"/>
+          <w:placeholder>
+            <w:docPart w:val="DefaultPlaceholder_-1854013440"/>
+          </w:placeholder>
+        </w:sdtPr>
+        <w:sdtEndPr>
+          <w:rPr>
+            <w:lang w:val="en-US"/>
+          </w:rPr>
+        </w:sdtEndPr>
+        <w:sdtContent>
+          <w:r>
+            <w:rPr>
+              <w:rFonts w:ascii="Times New Roman" w:hAnsi="Times New Roman" w:cs="Times New Roman"/>
+              <w:color w:val="000000"/>
+              <w:sz w:val="24"/>
+              <w:szCs w:val="24"/>
+              <w:lang w:val="en-US"/>
+            </w:rPr>
+            <w:t>(He et al., 2015)</w:t>
+          </w:r>
+        </w:sdtContent>
+      </w:sdt>
       <w:r>
         <w:rPr>
           <w:rFonts w:ascii="Times New Roman" w:hAnsi="Times New Roman" w:cs="Times New Roman"/>
@@ -1237,15 +1372,38 @@
         </w:rPr>
         <w:t xml:space="preserve"> </w:t>
       </w:r>
-      <w:r>
-        <w:rPr>
-          <w:rFonts w:ascii="Times New Roman" w:hAnsi="Times New Roman" w:cs="Times New Roman"/>
-          <w:sz w:val="24"/>
-          <w:szCs w:val="24"/>
-          <w:lang w:val="en-US"/>
-        </w:rPr>
-        <w:t>(Yosinski et al., 2014)</w:t>
-      </w:r>
+      <w:sdt>
+        <w:sdtPr>
+          <w:rPr>
+            <w:rFonts w:ascii="Times New Roman" w:hAnsi="Times New Roman" w:cs="Times New Roman"/>
+            <w:color w:val="000000"/>
+            <w:sz w:val="24"/>
+            <w:szCs w:val="24"/>
+          </w:rPr>
+          <w:tag w:val="MENDELEY_CITATION_v3_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"/>
+          <w:id w:val="316625514"/>
+          <w:placeholder>
+            <w:docPart w:val="DefaultPlaceholder_-1854013440"/>
+          </w:placeholder>
+        </w:sdtPr>
+        <w:sdtEndPr>
+          <w:rPr>
+            <w:lang w:val="en-US"/>
+          </w:rPr>
+        </w:sdtEndPr>
+        <w:sdtContent>
+          <w:r>
+            <w:rPr>
+              <w:rFonts w:ascii="Times New Roman" w:hAnsi="Times New Roman" w:cs="Times New Roman"/>
+              <w:color w:val="000000"/>
+              <w:sz w:val="24"/>
+              <w:szCs w:val="24"/>
+              <w:lang w:val="en-US"/>
+            </w:rPr>
+            <w:t>(Yosinski et al., 2014)</w:t>
+          </w:r>
+        </w:sdtContent>
+      </w:sdt>
       <w:r>
         <w:rPr>
           <w:rFonts w:ascii="Times New Roman" w:hAnsi="Times New Roman" w:cs="Times New Roman"/>
@@ -1280,15 +1438,38 @@
         </w:rPr>
         <w:t xml:space="preserve"> adalah menggunakan CNN yang telah dilatih sebelumnya sebagai model sumber, yang dilatih dengan data dalam jumlah besar seperti ImageNet </w:t>
       </w:r>
-      <w:r>
-        <w:rPr>
-          <w:rFonts w:ascii="Times New Roman" w:hAnsi="Times New Roman" w:cs="Times New Roman"/>
-          <w:sz w:val="24"/>
-          <w:szCs w:val="24"/>
-          <w:lang w:val="en-US"/>
-        </w:rPr>
-        <w:t>(Deng et al., 2009)</w:t>
-      </w:r>
+      <w:sdt>
+        <w:sdtPr>
+          <w:rPr>
+            <w:rFonts w:ascii="Times New Roman" w:hAnsi="Times New Roman" w:cs="Times New Roman"/>
+            <w:color w:val="000000"/>
+            <w:sz w:val="24"/>
+            <w:szCs w:val="24"/>
+          </w:rPr>
+          <w:tag w:val="MENDELEY_CITATION_v3_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"/>
+          <w:id w:val="-119459754"/>
+          <w:placeholder>
+            <w:docPart w:val="DefaultPlaceholder_-1854013440"/>
+          </w:placeholder>
+        </w:sdtPr>
+        <w:sdtEndPr>
+          <w:rPr>
+            <w:lang w:val="en-US"/>
+          </w:rPr>
+        </w:sdtEndPr>
+        <w:sdtContent>
+          <w:r>
+            <w:rPr>
+              <w:rFonts w:ascii="Times New Roman" w:hAnsi="Times New Roman" w:cs="Times New Roman"/>
+              <w:color w:val="000000"/>
+              <w:sz w:val="24"/>
+              <w:szCs w:val="24"/>
+              <w:lang w:val="en-US"/>
+            </w:rPr>
+            <w:t>(Deng et al., 2010)</w:t>
+          </w:r>
+        </w:sdtContent>
+      </w:sdt>
       <w:r>
         <w:rPr>
           <w:rFonts w:ascii="Times New Roman" w:hAnsi="Times New Roman" w:cs="Times New Roman"/>
@@ -1457,8 +1638,36 @@
           <w:szCs w:val="24"/>
           <w:lang w:val="en-US"/>
         </w:rPr>
-        <w:t xml:space="preserve"> (Kesaulya et al., 2022</w:t>
-      </w:r>
+        <w:t xml:space="preserve"> </w:t>
+      </w:r>
+      <w:sdt>
+        <w:sdtPr>
+          <w:rPr>
+            <w:rFonts w:ascii="Times New Roman" w:hAnsi="Times New Roman" w:cs="Times New Roman"/>
+            <w:color w:val="000000"/>
+            <w:sz w:val="24"/>
+            <w:szCs w:val="24"/>
+            <w:lang w:val="en-US"/>
+          </w:rPr>
+          <w:tag w:val="MENDELEY_CITATION_v3_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"/>
+          <w:id w:val="-1820412963"/>
+          <w:placeholder>
+            <w:docPart w:val="DefaultPlaceholder_-1854013440"/>
+          </w:placeholder>
+        </w:sdtPr>
+        <w:sdtContent>
+          <w:r>
+            <w:rPr>
+              <w:rFonts w:ascii="Times New Roman" w:hAnsi="Times New Roman" w:cs="Times New Roman"/>
+              <w:color w:val="000000"/>
+              <w:sz w:val="24"/>
+              <w:szCs w:val="24"/>
+              <w:lang w:val="en-US"/>
+            </w:rPr>
+            <w:t>(Kesaulya et al., 2022</w:t>
+          </w:r>
+        </w:sdtContent>
+      </w:sdt>
       <w:r>
         <w:rPr>
           <w:rFonts w:ascii="Times New Roman" w:hAnsi="Times New Roman" w:cs="Times New Roman"/>
@@ -1473,9 +1682,19 @@
           <w:rFonts w:ascii="Times New Roman" w:hAnsi="Times New Roman" w:cs="Times New Roman"/>
           <w:sz w:val="24"/>
           <w:szCs w:val="24"/>
-          <w:lang w:val="en-US"/>
-        </w:rPr>
-        <w:t>Khalifa et al., 2022)</w:t>
+          <w:highlight w:val="yellow"/>
+          <w:lang w:val="en-US"/>
+        </w:rPr>
+        <w:t>Khalifa et al., 2022</w:t>
+      </w:r>
+      <w:r>
+        <w:rPr>
+          <w:rFonts w:ascii="Times New Roman" w:hAnsi="Times New Roman" w:cs="Times New Roman"/>
+          <w:sz w:val="24"/>
+          <w:szCs w:val="24"/>
+          <w:lang w:val="en-US"/>
+        </w:rPr>
+        <w:t>)</w:t>
       </w:r>
       <w:r>
         <w:rPr>
@@ -2428,377 +2647,459 @@
         <w:br w:type="page"/>
       </w:r>
     </w:p>
-    <w:p>
-      <w:pPr>
-        <w:spacing w:line="480" w:lineRule="auto"/>
-        <w:rPr>
-          <w:rFonts w:ascii="Times New Roman" w:hAnsi="Times New Roman" w:cs="Times New Roman"/>
-          <w:sz w:val="24"/>
-          <w:szCs w:val="24"/>
-        </w:rPr>
-      </w:pPr>
-      <w:r>
-        <w:rPr>
-          <w:rFonts w:ascii="Times New Roman" w:hAnsi="Times New Roman" w:cs="Times New Roman"/>
-          <w:sz w:val="24"/>
-          <w:szCs w:val="24"/>
-        </w:rPr>
-        <w:lastRenderedPageBreak/>
-        <w:t>13:</w:t>
-      </w:r>
-      <w:r>
-        <w:rPr>
-          <w:rFonts w:ascii="Times New Roman" w:hAnsi="Times New Roman" w:cs="Times New Roman"/>
-          <w:sz w:val="24"/>
-          <w:szCs w:val="24"/>
-        </w:rPr>
-        <w:t xml:space="preserve"> Implementation of Optical Character Recognition using Tesseract with the Javanese Script Target in Android Application, Urbanization and Regional Imbalances in Indonesia, Rancang Bangun Aplikasi Pembelajaran Aksara Jawa Berbasis Android</w:t>
-      </w:r>
-    </w:p>
-    <w:p>
-      <w:pPr>
-        <w:spacing w:line="480" w:lineRule="auto"/>
-        <w:rPr>
-          <w:rFonts w:ascii="Times New Roman" w:hAnsi="Times New Roman" w:cs="Times New Roman"/>
-          <w:sz w:val="24"/>
-          <w:szCs w:val="24"/>
-        </w:rPr>
-      </w:pPr>
-      <w:r>
-        <w:rPr>
-          <w:rFonts w:ascii="Times New Roman" w:hAnsi="Times New Roman" w:cs="Times New Roman"/>
-          <w:sz w:val="24"/>
-          <w:szCs w:val="24"/>
-        </w:rPr>
-        <w:t xml:space="preserve">15: </w:t>
-      </w:r>
-      <w:hyperlink r:id="rId6" w:history="1">
-        <w:r>
-          <w:rPr>
-            <w:rStyle w:val="Hyperlink"/>
-            <w:rFonts w:ascii="Times New Roman" w:hAnsi="Times New Roman" w:cs="Times New Roman"/>
-            <w:sz w:val="24"/>
-            <w:szCs w:val="24"/>
-          </w:rPr>
-          <w:t>Kurdish Handwritten character recogn</w:t>
-        </w:r>
-        <w:r>
-          <w:rPr>
-            <w:rStyle w:val="Hyperlink"/>
-            <w:rFonts w:ascii="Times New Roman" w:hAnsi="Times New Roman" w:cs="Times New Roman"/>
-            <w:sz w:val="24"/>
-            <w:szCs w:val="24"/>
-          </w:rPr>
-          <w:t>i</w:t>
-        </w:r>
-        <w:r>
-          <w:rPr>
-            <w:rStyle w:val="Hyperlink"/>
-            <w:rFonts w:ascii="Times New Roman" w:hAnsi="Times New Roman" w:cs="Times New Roman"/>
-            <w:sz w:val="24"/>
-            <w:szCs w:val="24"/>
-          </w:rPr>
-          <w:t>tion using deep learning techniques - ScienceDirect</w:t>
-        </w:r>
-      </w:hyperlink>
-    </w:p>
-    <w:p>
-      <w:pPr>
-        <w:spacing w:line="480" w:lineRule="auto"/>
-        <w:rPr>
-          <w:rFonts w:ascii="Times New Roman" w:hAnsi="Times New Roman" w:cs="Times New Roman"/>
-          <w:sz w:val="24"/>
-          <w:szCs w:val="24"/>
-        </w:rPr>
-      </w:pPr>
-      <w:r>
-        <w:rPr>
-          <w:rFonts w:ascii="Times New Roman" w:hAnsi="Times New Roman" w:cs="Times New Roman"/>
-          <w:sz w:val="24"/>
-          <w:szCs w:val="24"/>
-        </w:rPr>
-        <w:t xml:space="preserve">16: </w:t>
-      </w:r>
-      <w:hyperlink r:id="rId7" w:history="1">
-        <w:r>
-          <w:rPr>
-            <w:rStyle w:val="Hyperlink"/>
-            <w:rFonts w:ascii="Times New Roman" w:hAnsi="Times New Roman" w:cs="Times New Roman"/>
-            <w:sz w:val="24"/>
-            <w:szCs w:val="24"/>
-          </w:rPr>
-          <w:t>Sci-Hub | Deep learning. Nature, 521(</w:t>
-        </w:r>
-        <w:r>
-          <w:rPr>
-            <w:rStyle w:val="Hyperlink"/>
-            <w:rFonts w:ascii="Times New Roman" w:hAnsi="Times New Roman" w:cs="Times New Roman"/>
-            <w:sz w:val="24"/>
-            <w:szCs w:val="24"/>
-          </w:rPr>
-          <w:t>7</w:t>
-        </w:r>
-        <w:r>
-          <w:rPr>
-            <w:rStyle w:val="Hyperlink"/>
-            <w:rFonts w:ascii="Times New Roman" w:hAnsi="Times New Roman" w:cs="Times New Roman"/>
-            <w:sz w:val="24"/>
-            <w:szCs w:val="24"/>
-          </w:rPr>
-          <w:t>553), 436–444 | 10.1038/nature14539</w:t>
-        </w:r>
-      </w:hyperlink>
-    </w:p>
-    <w:p>
-      <w:pPr>
-        <w:spacing w:line="480" w:lineRule="auto"/>
-        <w:rPr>
-          <w:rFonts w:ascii="Times New Roman" w:hAnsi="Times New Roman" w:cs="Times New Roman"/>
-          <w:sz w:val="24"/>
-          <w:szCs w:val="24"/>
-        </w:rPr>
-      </w:pPr>
-      <w:r>
-        <w:rPr>
-          <w:rFonts w:ascii="Times New Roman" w:hAnsi="Times New Roman" w:cs="Times New Roman"/>
-          <w:sz w:val="24"/>
-          <w:szCs w:val="24"/>
-        </w:rPr>
-        <w:t xml:space="preserve">17: </w:t>
-      </w:r>
-      <w:hyperlink r:id="rId8" w:history="1">
-        <w:r>
-          <w:rPr>
-            <w:rStyle w:val="Hyperlink"/>
-            <w:rFonts w:ascii="Times New Roman" w:hAnsi="Times New Roman" w:cs="Times New Roman"/>
-            <w:sz w:val="24"/>
-            <w:szCs w:val="24"/>
-          </w:rPr>
-          <w:t>(PDF) A Comprehensive S</w:t>
-        </w:r>
-        <w:r>
-          <w:rPr>
-            <w:rStyle w:val="Hyperlink"/>
-            <w:rFonts w:ascii="Times New Roman" w:hAnsi="Times New Roman" w:cs="Times New Roman"/>
-            <w:sz w:val="24"/>
-            <w:szCs w:val="24"/>
-          </w:rPr>
-          <w:t>t</w:t>
-        </w:r>
-        <w:r>
-          <w:rPr>
-            <w:rStyle w:val="Hyperlink"/>
-            <w:rFonts w:ascii="Times New Roman" w:hAnsi="Times New Roman" w:cs="Times New Roman"/>
-            <w:sz w:val="24"/>
-            <w:szCs w:val="24"/>
-          </w:rPr>
-          <w:t>udy on Deep Image Classification with Small Datasets (researchgate.net)</w:t>
-        </w:r>
-      </w:hyperlink>
-    </w:p>
-    <w:p>
-      <w:pPr>
-        <w:spacing w:line="480" w:lineRule="auto"/>
-        <w:rPr>
-          <w:rFonts w:ascii="Times New Roman" w:hAnsi="Times New Roman" w:cs="Times New Roman"/>
-          <w:sz w:val="24"/>
-          <w:szCs w:val="24"/>
-        </w:rPr>
-      </w:pPr>
-      <w:r>
-        <w:rPr>
-          <w:rFonts w:ascii="Times New Roman" w:hAnsi="Times New Roman" w:cs="Times New Roman"/>
-          <w:sz w:val="24"/>
-          <w:szCs w:val="24"/>
-        </w:rPr>
-        <w:t xml:space="preserve">18: K. He, X. Zhang, S. Ren, and J. Sun, "Deep residual learning for image recognition," arXiv preprint arXiv:1512.03385, 2015. </w:t>
-      </w:r>
-    </w:p>
-    <w:p>
-      <w:pPr>
-        <w:spacing w:line="480" w:lineRule="auto"/>
-        <w:rPr>
-          <w:rFonts w:ascii="Times New Roman" w:hAnsi="Times New Roman" w:cs="Times New Roman"/>
-          <w:sz w:val="24"/>
-          <w:szCs w:val="24"/>
-        </w:rPr>
-      </w:pPr>
-      <w:r>
-        <w:rPr>
-          <w:rFonts w:ascii="Times New Roman" w:hAnsi="Times New Roman" w:cs="Times New Roman"/>
-          <w:sz w:val="24"/>
-          <w:szCs w:val="24"/>
-        </w:rPr>
-        <w:t xml:space="preserve">19: </w:t>
-      </w:r>
-      <w:hyperlink r:id="rId9" w:history="1">
-        <w:r>
-          <w:rPr>
-            <w:rStyle w:val="Hyperlink"/>
-            <w:rFonts w:ascii="Times New Roman" w:hAnsi="Times New Roman" w:cs="Times New Roman"/>
-            <w:sz w:val="24"/>
-            <w:szCs w:val="24"/>
-          </w:rPr>
-          <w:t>Sci-Hub | A Survey of Convolutional Neural Networks: Analysis, Applications, and Prospects. IEEE Transactions on Neural Net</w:t>
-        </w:r>
-        <w:r>
-          <w:rPr>
-            <w:rStyle w:val="Hyperlink"/>
-            <w:rFonts w:ascii="Times New Roman" w:hAnsi="Times New Roman" w:cs="Times New Roman"/>
-            <w:sz w:val="24"/>
-            <w:szCs w:val="24"/>
-          </w:rPr>
-          <w:t>w</w:t>
-        </w:r>
-        <w:r>
-          <w:rPr>
-            <w:rStyle w:val="Hyperlink"/>
-            <w:rFonts w:ascii="Times New Roman" w:hAnsi="Times New Roman" w:cs="Times New Roman"/>
-            <w:sz w:val="24"/>
-            <w:szCs w:val="24"/>
-          </w:rPr>
-          <w:t>orks and Learning Systems, 1–21 | 10.1109/TNNLS.2021.3084827</w:t>
-        </w:r>
-      </w:hyperlink>
-      <w:r>
-        <w:rPr>
-          <w:rFonts w:ascii="Times New Roman" w:hAnsi="Times New Roman" w:cs="Times New Roman"/>
-          <w:sz w:val="24"/>
-          <w:szCs w:val="24"/>
-        </w:rPr>
-        <w:t xml:space="preserve"> </w:t>
-      </w:r>
-    </w:p>
-    <w:p>
-      <w:pPr>
-        <w:spacing w:line="480" w:lineRule="auto"/>
-        <w:rPr>
-          <w:rFonts w:ascii="Times New Roman" w:hAnsi="Times New Roman" w:cs="Times New Roman"/>
-          <w:sz w:val="24"/>
-          <w:szCs w:val="24"/>
-        </w:rPr>
-      </w:pPr>
-      <w:r>
-        <w:rPr>
-          <w:rFonts w:ascii="Times New Roman" w:hAnsi="Times New Roman" w:cs="Times New Roman"/>
-          <w:sz w:val="24"/>
-          <w:szCs w:val="24"/>
-        </w:rPr>
-        <w:t>23: J. Yosinski, J. Clune, Y. Bengio, and H. Lipson, "How transferable are features in deep neural networks?," in Advances in neural information processing systems, pp. 3320-3328, 2014.</w:t>
-      </w:r>
-    </w:p>
-    <w:p>
-      <w:pPr>
-        <w:spacing w:line="480" w:lineRule="auto"/>
-        <w:rPr>
-          <w:rFonts w:ascii="Times New Roman" w:hAnsi="Times New Roman" w:cs="Times New Roman"/>
-          <w:sz w:val="24"/>
-          <w:szCs w:val="24"/>
-        </w:rPr>
-      </w:pPr>
-      <w:r>
-        <w:rPr>
-          <w:rFonts w:ascii="Times New Roman" w:hAnsi="Times New Roman" w:cs="Times New Roman"/>
-          <w:sz w:val="24"/>
-          <w:szCs w:val="24"/>
-        </w:rPr>
-        <w:t>24: J. Deng, W. Dong, R. Socher, L. J. Li, L. Kai, and F.-F. Li, "Image{N}et: {A} large-scale hierarchical image database," in Proceedings of the Computer Vision and Pattern Recognition (CVPR), pp. 248-255, 2009</w:t>
-      </w:r>
-    </w:p>
-    <w:p>
-      <w:pPr>
-        <w:spacing w:line="480" w:lineRule="auto"/>
-        <w:rPr>
-          <w:rFonts w:ascii="Times New Roman" w:hAnsi="Times New Roman" w:cs="Times New Roman"/>
-          <w:sz w:val="24"/>
-          <w:szCs w:val="24"/>
-        </w:rPr>
-      </w:pPr>
-      <w:r>
-        <w:rPr>
-          <w:rFonts w:ascii="Times New Roman" w:hAnsi="Times New Roman" w:cs="Times New Roman"/>
-          <w:sz w:val="24"/>
-          <w:szCs w:val="24"/>
-        </w:rPr>
-        <w:t xml:space="preserve">25: </w:t>
-      </w:r>
-      <w:hyperlink r:id="rId10" w:history="1">
-        <w:r>
-          <w:rPr>
-            <w:rStyle w:val="Hyperlink"/>
-            <w:rFonts w:ascii="Times New Roman" w:hAnsi="Times New Roman" w:cs="Times New Roman"/>
-            <w:sz w:val="24"/>
-            <w:szCs w:val="24"/>
-          </w:rPr>
-          <w:t>Javanese Script Text Image Recognitio</w:t>
-        </w:r>
-        <w:r>
-          <w:rPr>
-            <w:rStyle w:val="Hyperlink"/>
-            <w:rFonts w:ascii="Times New Roman" w:hAnsi="Times New Roman" w:cs="Times New Roman"/>
-            <w:sz w:val="24"/>
-            <w:szCs w:val="24"/>
-          </w:rPr>
-          <w:t>n</w:t>
-        </w:r>
-        <w:r>
-          <w:rPr>
-            <w:rStyle w:val="Hyperlink"/>
-            <w:rFonts w:ascii="Times New Roman" w:hAnsi="Times New Roman" w:cs="Times New Roman"/>
-            <w:sz w:val="24"/>
-            <w:szCs w:val="24"/>
-          </w:rPr>
-          <w:t xml:space="preserve"> Using Convolutional Neural Networks | IEEE Conference Publication | IEEE Xplore</w:t>
-        </w:r>
-      </w:hyperlink>
-    </w:p>
-    <w:p>
-      <w:pPr>
-        <w:spacing w:line="480" w:lineRule="auto"/>
-        <w:rPr>
-          <w:rFonts w:ascii="Times New Roman" w:hAnsi="Times New Roman" w:cs="Times New Roman"/>
-          <w:sz w:val="24"/>
-          <w:szCs w:val="24"/>
-        </w:rPr>
-      </w:pPr>
-      <w:r>
-        <w:rPr>
-          <w:rFonts w:ascii="Times New Roman" w:hAnsi="Times New Roman" w:cs="Times New Roman"/>
-          <w:sz w:val="24"/>
-          <w:szCs w:val="24"/>
-        </w:rPr>
-        <w:t xml:space="preserve">26: </w:t>
-      </w:r>
-      <w:hyperlink r:id="rId11" w:history="1">
-        <w:r>
-          <w:rPr>
-            <w:rStyle w:val="Hyperlink"/>
-            <w:rFonts w:ascii="Times New Roman" w:hAnsi="Times New Roman" w:cs="Times New Roman"/>
-            <w:sz w:val="24"/>
-            <w:szCs w:val="24"/>
-          </w:rPr>
-          <w:t>TRANSFER LEARNING IMPLEMENT</w:t>
-        </w:r>
-        <w:r>
-          <w:rPr>
-            <w:rStyle w:val="Hyperlink"/>
-            <w:rFonts w:ascii="Times New Roman" w:hAnsi="Times New Roman" w:cs="Times New Roman"/>
-            <w:sz w:val="24"/>
-            <w:szCs w:val="24"/>
-          </w:rPr>
-          <w:t>A</w:t>
-        </w:r>
-        <w:r>
-          <w:rPr>
-            <w:rStyle w:val="Hyperlink"/>
-            <w:rFonts w:ascii="Times New Roman" w:hAnsi="Times New Roman" w:cs="Times New Roman"/>
-            <w:sz w:val="24"/>
-            <w:szCs w:val="24"/>
-          </w:rPr>
-          <w:t>TION ON SUNDANESE SCRIPT RECOGNITION USING CONVOLUTIONAL NEURAL NETWORK (ugm.ac.id)</w:t>
-        </w:r>
-      </w:hyperlink>
-    </w:p>
+    <w:sdt>
+      <w:sdtPr>
+        <w:rPr>
+          <w:rFonts w:ascii="Times New Roman" w:hAnsi="Times New Roman" w:cs="Times New Roman"/>
+          <w:sz w:val="24"/>
+          <w:szCs w:val="24"/>
+        </w:rPr>
+        <w:tag w:val="MENDELEY_BIBLIOGRAPHY"/>
+        <w:id w:val="-1050149751"/>
+        <w:placeholder>
+          <w:docPart w:val="DefaultPlaceholder_-1854013440"/>
+        </w:placeholder>
+      </w:sdtPr>
+      <w:sdtContent>
+        <w:p>
+          <w:pPr>
+            <w:autoSpaceDE w:val="0"/>
+            <w:autoSpaceDN w:val="0"/>
+            <w:spacing w:line="480" w:lineRule="auto"/>
+            <w:jc w:val="center"/>
+            <w:rPr>
+              <w:rStyle w:val="Heading1Char"/>
+              <w:rFonts w:ascii="Times New Roman" w:hAnsi="Times New Roman" w:cs="Times New Roman"/>
+              <w:b/>
+              <w:bCs/>
+              <w:color w:val="auto"/>
+              <w:sz w:val="24"/>
+              <w:szCs w:val="24"/>
+              <w:lang w:val="en-US"/>
+            </w:rPr>
+          </w:pPr>
+          <w:r>
+            <w:rPr>
+              <w:rStyle w:val="Heading1Char"/>
+              <w:rFonts w:ascii="Times New Roman" w:hAnsi="Times New Roman" w:cs="Times New Roman"/>
+              <w:b/>
+              <w:bCs/>
+              <w:color w:val="auto"/>
+              <w:sz w:val="24"/>
+              <w:szCs w:val="24"/>
+            </w:rPr>
+            <w:t>DAFTAR PUSTAKA</w:t>
+          </w:r>
+        </w:p>
+        <w:p>
+          <w:pPr>
+            <w:autoSpaceDE w:val="0"/>
+            <w:autoSpaceDN w:val="0"/>
+            <w:spacing w:line="480" w:lineRule="auto"/>
+            <w:ind w:hanging="480"/>
+            <w:divId w:val="529881028"/>
+            <w:rPr>
+              <w:rFonts w:eastAsia="Times New Roman"/>
+              <w:kern w:val="0"/>
+              <w:sz w:val="24"/>
+              <w:szCs w:val="24"/>
+              <w14:ligatures w14:val="none"/>
+            </w:rPr>
+          </w:pPr>
+          <w:r>
+            <w:rPr>
+              <w:rFonts w:eastAsia="Times New Roman"/>
+            </w:rPr>
+            <w:t xml:space="preserve">Abdul Robby, G., Tandra, A., Susanto, I., Harefa, J., &amp; Chowanda, A. (2019). Implementation of Optical Character Recognition using Tesseract with the Javanese Script Target in Android Application. </w:t>
+          </w:r>
+          <w:r>
+            <w:rPr>
+              <w:rFonts w:eastAsia="Times New Roman"/>
+              <w:i/>
+              <w:iCs/>
+            </w:rPr>
+            <w:t>Procedia Computer Science</w:t>
+          </w:r>
+          <w:r>
+            <w:rPr>
+              <w:rFonts w:eastAsia="Times New Roman"/>
+            </w:rPr>
+            <w:t xml:space="preserve">, </w:t>
+          </w:r>
+          <w:r>
+            <w:rPr>
+              <w:rFonts w:eastAsia="Times New Roman"/>
+              <w:i/>
+              <w:iCs/>
+            </w:rPr>
+            <w:t>157</w:t>
+          </w:r>
+          <w:r>
+            <w:rPr>
+              <w:rFonts w:eastAsia="Times New Roman"/>
+            </w:rPr>
+            <w:t>, 499–505. https://doi.org/10.1016/J.PROCS.2019.09.006</w:t>
+          </w:r>
+        </w:p>
+        <w:p>
+          <w:pPr>
+            <w:autoSpaceDE w:val="0"/>
+            <w:autoSpaceDN w:val="0"/>
+            <w:spacing w:line="480" w:lineRule="auto"/>
+            <w:ind w:hanging="480"/>
+            <w:divId w:val="162744568"/>
+            <w:rPr>
+              <w:rFonts w:eastAsia="Times New Roman"/>
+            </w:rPr>
+          </w:pPr>
+          <w:r>
+            <w:rPr>
+              <w:rFonts w:eastAsia="Times New Roman"/>
+            </w:rPr>
+            <w:t xml:space="preserve">Ahmed, R. M., Rashid, T. A., Fattah, P., Alsadoon, A., Bacanin, N., Mirjalili, S., Vimal, S., &amp; Chhabra, A. (2022). Kurdish Handwritten character recognition using deep learning techniques. </w:t>
+          </w:r>
+          <w:r>
+            <w:rPr>
+              <w:rFonts w:eastAsia="Times New Roman"/>
+              <w:i/>
+              <w:iCs/>
+            </w:rPr>
+            <w:t>Gene Expression Patterns</w:t>
+          </w:r>
+          <w:r>
+            <w:rPr>
+              <w:rFonts w:eastAsia="Times New Roman"/>
+            </w:rPr>
+            <w:t xml:space="preserve">, </w:t>
+          </w:r>
+          <w:r>
+            <w:rPr>
+              <w:rFonts w:eastAsia="Times New Roman"/>
+              <w:i/>
+              <w:iCs/>
+            </w:rPr>
+            <w:t>46</w:t>
+          </w:r>
+          <w:r>
+            <w:rPr>
+              <w:rFonts w:eastAsia="Times New Roman"/>
+            </w:rPr>
+            <w:t>, 119278. https://doi.org/10.1016/J.GEP.2022.119278</w:t>
+          </w:r>
+        </w:p>
+        <w:p>
+          <w:pPr>
+            <w:autoSpaceDE w:val="0"/>
+            <w:autoSpaceDN w:val="0"/>
+            <w:spacing w:line="480" w:lineRule="auto"/>
+            <w:ind w:hanging="480"/>
+            <w:divId w:val="1668363212"/>
+            <w:rPr>
+              <w:rFonts w:eastAsia="Times New Roman"/>
+            </w:rPr>
+          </w:pPr>
+          <w:r>
+            <w:rPr>
+              <w:rFonts w:eastAsia="Times New Roman"/>
+            </w:rPr>
+            <w:t xml:space="preserve">Chandrarathne, G., Thanikasalam, K., &amp; Pinidiyaarachchi, A. (2020). A Comprehensive Study on Deep Image Classification with Small Datasets. </w:t>
+          </w:r>
+          <w:r>
+            <w:rPr>
+              <w:rFonts w:eastAsia="Times New Roman"/>
+              <w:i/>
+              <w:iCs/>
+            </w:rPr>
+            <w:t>Lecture Notes in Electrical Engineering</w:t>
+          </w:r>
+          <w:r>
+            <w:rPr>
+              <w:rFonts w:eastAsia="Times New Roman"/>
+            </w:rPr>
+            <w:t xml:space="preserve">, </w:t>
+          </w:r>
+          <w:r>
+            <w:rPr>
+              <w:rFonts w:eastAsia="Times New Roman"/>
+              <w:i/>
+              <w:iCs/>
+            </w:rPr>
+            <w:t>619</w:t>
+          </w:r>
+          <w:r>
+            <w:rPr>
+              <w:rFonts w:eastAsia="Times New Roman"/>
+            </w:rPr>
+            <w:t>, 93–106. https://doi.org/10.1007/978-981-15-1289-6_9/COVER</w:t>
+          </w:r>
+        </w:p>
+        <w:p>
+          <w:pPr>
+            <w:autoSpaceDE w:val="0"/>
+            <w:autoSpaceDN w:val="0"/>
+            <w:spacing w:line="480" w:lineRule="auto"/>
+            <w:ind w:hanging="480"/>
+            <w:divId w:val="926156707"/>
+            <w:rPr>
+              <w:rFonts w:eastAsia="Times New Roman"/>
+            </w:rPr>
+          </w:pPr>
+          <w:r>
+            <w:rPr>
+              <w:rFonts w:eastAsia="Times New Roman"/>
+            </w:rPr>
+            <w:t xml:space="preserve">Deng, J., Dong, W., Socher, R., Li, L.-J., Kai Li, &amp; Li Fei-Fei. (2010). </w:t>
+          </w:r>
+          <w:r>
+            <w:rPr>
+              <w:rFonts w:eastAsia="Times New Roman"/>
+              <w:i/>
+              <w:iCs/>
+            </w:rPr>
+            <w:t>ImageNet: A large-scale hierarchical image database</w:t>
+          </w:r>
+          <w:r>
+            <w:rPr>
+              <w:rFonts w:eastAsia="Times New Roman"/>
+            </w:rPr>
+            <w:t>. 248–255. https://doi.org/10.1109/CVPR.2009.5206848</w:t>
+          </w:r>
+        </w:p>
+        <w:p>
+          <w:pPr>
+            <w:autoSpaceDE w:val="0"/>
+            <w:autoSpaceDN w:val="0"/>
+            <w:spacing w:line="480" w:lineRule="auto"/>
+            <w:ind w:hanging="480"/>
+            <w:divId w:val="2114544854"/>
+            <w:rPr>
+              <w:rFonts w:eastAsia="Times New Roman"/>
+            </w:rPr>
+          </w:pPr>
+          <w:r>
+            <w:rPr>
+              <w:rFonts w:eastAsia="Times New Roman"/>
+            </w:rPr>
+            <w:t xml:space="preserve">He, K., Zhang, X., Ren, S., &amp; Sun, J. (2015). Deep Residual Learning for Image Recognition. </w:t>
+          </w:r>
+          <w:r>
+            <w:rPr>
+              <w:rFonts w:eastAsia="Times New Roman"/>
+              <w:i/>
+              <w:iCs/>
+            </w:rPr>
+            <w:t>Proceedings of the IEEE Computer Society Conference on Computer Vision and Pattern Recognition</w:t>
+          </w:r>
+          <w:r>
+            <w:rPr>
+              <w:rFonts w:eastAsia="Times New Roman"/>
+            </w:rPr>
+            <w:t xml:space="preserve">, </w:t>
+          </w:r>
+          <w:r>
+            <w:rPr>
+              <w:rFonts w:eastAsia="Times New Roman"/>
+              <w:i/>
+              <w:iCs/>
+            </w:rPr>
+            <w:t>2016-December</w:t>
+          </w:r>
+          <w:r>
+            <w:rPr>
+              <w:rFonts w:eastAsia="Times New Roman"/>
+            </w:rPr>
+            <w:t>, 770–778. https://doi.org/10.1109/CVPR.2016.90</w:t>
+          </w:r>
+        </w:p>
+        <w:p>
+          <w:pPr>
+            <w:autoSpaceDE w:val="0"/>
+            <w:autoSpaceDN w:val="0"/>
+            <w:spacing w:line="480" w:lineRule="auto"/>
+            <w:ind w:hanging="480"/>
+            <w:divId w:val="244725120"/>
+            <w:rPr>
+              <w:rFonts w:eastAsia="Times New Roman"/>
+            </w:rPr>
+          </w:pPr>
+          <w:r>
+            <w:rPr>
+              <w:rFonts w:eastAsia="Times New Roman"/>
+            </w:rPr>
+            <w:t xml:space="preserve">Kesaulya, G. N. A., Fariza, A., &amp; Karlita, T. (2022). Javanese Script Text Image Recognition Using Convolutional Neural Networks. </w:t>
+          </w:r>
+          <w:r>
+            <w:rPr>
+              <w:rFonts w:eastAsia="Times New Roman"/>
+              <w:i/>
+              <w:iCs/>
+            </w:rPr>
+            <w:t>IES 2022 - 2022 International Electronics Symposium: Energy Development for Climate Change Solution and Clean Energy Transition, Proceeding</w:t>
+          </w:r>
+          <w:r>
+            <w:rPr>
+              <w:rFonts w:eastAsia="Times New Roman"/>
+            </w:rPr>
+            <w:t>, 534–539. https://doi.org/10.1109/IES55876.2022.9888527</w:t>
+          </w:r>
+        </w:p>
+        <w:p>
+          <w:pPr>
+            <w:autoSpaceDE w:val="0"/>
+            <w:autoSpaceDN w:val="0"/>
+            <w:spacing w:line="480" w:lineRule="auto"/>
+            <w:ind w:hanging="480"/>
+            <w:divId w:val="289869143"/>
+            <w:rPr>
+              <w:rFonts w:eastAsia="Times New Roman"/>
+            </w:rPr>
+          </w:pPr>
+          <w:r>
+            <w:rPr>
+              <w:rFonts w:eastAsia="Times New Roman"/>
+            </w:rPr>
+            <w:t xml:space="preserve">Lecun, Y., Bengio, Y., &amp; Hinton, G. (2015). Deep learning. </w:t>
+          </w:r>
+          <w:r>
+            <w:rPr>
+              <w:rFonts w:eastAsia="Times New Roman"/>
+              <w:i/>
+              <w:iCs/>
+            </w:rPr>
+            <w:t>Nature 2015 521:7553</w:t>
+          </w:r>
+          <w:r>
+            <w:rPr>
+              <w:rFonts w:eastAsia="Times New Roman"/>
+            </w:rPr>
+            <w:t xml:space="preserve">, </w:t>
+          </w:r>
+          <w:r>
+            <w:rPr>
+              <w:rFonts w:eastAsia="Times New Roman"/>
+              <w:i/>
+              <w:iCs/>
+            </w:rPr>
+            <w:t>521</w:t>
+          </w:r>
+          <w:r>
+            <w:rPr>
+              <w:rFonts w:eastAsia="Times New Roman"/>
+            </w:rPr>
+            <w:t>(7553), 436–444. https://doi.org/10.1038/nature14539</w:t>
+          </w:r>
+        </w:p>
+        <w:p>
+          <w:pPr>
+            <w:autoSpaceDE w:val="0"/>
+            <w:autoSpaceDN w:val="0"/>
+            <w:spacing w:line="480" w:lineRule="auto"/>
+            <w:ind w:hanging="480"/>
+            <w:divId w:val="1051199123"/>
+            <w:rPr>
+              <w:rFonts w:eastAsia="Times New Roman"/>
+            </w:rPr>
+          </w:pPr>
+          <w:r>
+            <w:rPr>
+              <w:rFonts w:eastAsia="Times New Roman"/>
+            </w:rPr>
+            <w:lastRenderedPageBreak/>
+            <w:t xml:space="preserve">Li, Z., Liu, F., Yang, W., Peng, S., &amp; Zhou, J. (2022). A Survey of Convolutional Neural Networks: Analysis, Applications, and Prospects. </w:t>
+          </w:r>
+          <w:r>
+            <w:rPr>
+              <w:rFonts w:eastAsia="Times New Roman"/>
+              <w:i/>
+              <w:iCs/>
+            </w:rPr>
+            <w:t>IEEE Transactions on Neural Networks and Learning Systems</w:t>
+          </w:r>
+          <w:r>
+            <w:rPr>
+              <w:rFonts w:eastAsia="Times New Roman"/>
+            </w:rPr>
+            <w:t xml:space="preserve">, </w:t>
+          </w:r>
+          <w:r>
+            <w:rPr>
+              <w:rFonts w:eastAsia="Times New Roman"/>
+              <w:i/>
+              <w:iCs/>
+            </w:rPr>
+            <w:t>33</w:t>
+          </w:r>
+          <w:r>
+            <w:rPr>
+              <w:rFonts w:eastAsia="Times New Roman"/>
+            </w:rPr>
+            <w:t>(12), 6999–7019. https://doi.org/10.1109/TNNLS.2021.3084827</w:t>
+          </w:r>
+        </w:p>
+        <w:p>
+          <w:pPr>
+            <w:autoSpaceDE w:val="0"/>
+            <w:autoSpaceDN w:val="0"/>
+            <w:spacing w:line="480" w:lineRule="auto"/>
+            <w:ind w:hanging="480"/>
+            <w:divId w:val="1073116108"/>
+            <w:rPr>
+              <w:rFonts w:eastAsia="Times New Roman"/>
+            </w:rPr>
+          </w:pPr>
+          <w:r>
+            <w:rPr>
+              <w:rFonts w:eastAsia="Times New Roman"/>
+            </w:rPr>
+            <w:t xml:space="preserve">Yosinski, J., Clune, J., Bengio, Y., &amp; Lipson, H. (2014). How transferable are features in deep neural networks? </w:t>
+          </w:r>
+          <w:r>
+            <w:rPr>
+              <w:rFonts w:eastAsia="Times New Roman"/>
+              <w:i/>
+              <w:iCs/>
+            </w:rPr>
+            <w:t>Advances in Neural Information Processing Systems</w:t>
+          </w:r>
+          <w:r>
+            <w:rPr>
+              <w:rFonts w:eastAsia="Times New Roman"/>
+            </w:rPr>
+            <w:t xml:space="preserve">, </w:t>
+          </w:r>
+          <w:r>
+            <w:rPr>
+              <w:rFonts w:eastAsia="Times New Roman"/>
+              <w:i/>
+              <w:iCs/>
+            </w:rPr>
+            <w:t>4</w:t>
+          </w:r>
+          <w:r>
+            <w:rPr>
+              <w:rFonts w:eastAsia="Times New Roman"/>
+            </w:rPr>
+            <w:t>(January), 3320–3328. https://arxiv.org/abs/1411.1792v1</w:t>
+          </w:r>
+        </w:p>
+        <w:p>
+          <w:pPr>
+            <w:spacing w:line="480" w:lineRule="auto"/>
+            <w:rPr>
+              <w:rFonts w:ascii="Times New Roman" w:hAnsi="Times New Roman" w:cs="Times New Roman"/>
+              <w:sz w:val="24"/>
+              <w:szCs w:val="24"/>
+            </w:rPr>
+          </w:pPr>
+          <w:r>
+            <w:rPr>
+              <w:rFonts w:eastAsia="Times New Roman"/>
+            </w:rPr>
+            <w:t> </w:t>
+          </w:r>
+        </w:p>
+      </w:sdtContent>
+    </w:sdt>
     <w:sectPr>
       <w:pgSz w:w="12240" w:h="15840"/>
       <w:pgMar w:top="1440" w:right="1440" w:bottom="1440" w:left="1440" w:header="720" w:footer="720" w:gutter="0"/>
@@ -4009,7 +4310,564 @@
       <w:lang w:val="id-ID"/>
     </w:rPr>
   </w:style>
+  <w:style w:type="character" w:styleId="PlaceholderText">
+    <w:name w:val="Placeholder Text"/>
+    <w:basedOn w:val="DefaultParagraphFont"/>
+    <w:uiPriority w:val="99"/>
+    <w:semiHidden/>
+    <w:rsid w:val="00AB1109"/>
+    <w:rPr>
+      <w:color w:val="808080"/>
+    </w:rPr>
+  </w:style>
 </w:styles>
+</file>
+
+<file path=word/glossary/document.xml><?xml version="1.0" encoding="utf-8"?>
+<w:glossaryDocument xmlns:wpc="http://schemas.microsoft.com/office/word/2010/wordprocessingCanvas" xmlns:cx="http://schemas.microsoft.com/office/drawing/2014/chartex" xmlns:cx1="http://schemas.microsoft.com/office/drawing/2015/9/8/chartex" xmlns:cx2="http://schemas.microsoft.com/office/drawing/2015/10/21/chartex" xmlns:cx3="http://schemas.microsoft.com/office/drawing/2016/5/9/chartex" xmlns:cx4="http://schemas.microsoft.com/office/drawing/2016/5/10/chartex" xmlns:cx5="http://schemas.microsoft.com/office/drawing/2016/5/11/chartex" xmlns:cx6="http://schemas.microsoft.com/office/drawing/2016/5/12/chartex" xmlns:cx7="http://schemas.microsoft.com/office/drawing/2016/5/13/chartex" xmlns:cx8="http://schemas.microsoft.com/office/drawing/2016/5/14/chartex" xmlns:mc="http://schemas.openxmlformats.org/markup-compatibility/2006" xmlns:aink="http://schemas.microsoft.com/office/drawing/2016/ink" xmlns:am3d="http://schemas.microsoft.com/office/drawing/2017/model3d" xmlns:o="urn:schemas-microsoft-com:office:office" xmlns:oel="http://schemas.microsoft.com/office/2019/extlst" xmlns:r="http://schemas.openxmlformats.org/officeDocument/2006/relationships" xmlns:m="http://schemas.openxmlformats.org/officeDocument/2006/math" xmlns:v="urn:schemas-microsoft-com:vml" xmlns:wp14="http://schemas.microsoft.com/office/word/2010/wordprocessingDrawing" xmlns:wp="http://schemas.openxmlformats.org/drawingml/2006/wordprocessingDrawing" xmlns:w10="urn:schemas-microsoft-com:office:word" xmlns:w="http://schemas.openxmlformats.org/wordprocessingml/2006/main" xmlns:w14="http://schemas.microsoft.com/office/word/2010/wordml" xmlns:w15="http://schemas.microsoft.com/office/word/2012/wordml" xmlns:w16cex="http://schemas.microsoft.com/office/word/2018/wordml/cex" xmlns:w16cid="http://schemas.microsoft.com/office/word/2016/wordml/cid" xmlns:w16="http://schemas.microsoft.com/office/word/2018/wordml" xmlns:w16sdtdh="http://schemas.microsoft.com/office/word/2020/wordml/sdtdatahash" xmlns:w16se="http://schemas.microsoft.com/office/word/2015/wordml/symex" xmlns:wpg="http://schemas.microsoft.com/office/word/2010/wordprocessingGroup" xmlns:wpi="http://schemas.microsoft.com/office/word/2010/wordprocessingInk" xmlns:wne="http://schemas.microsoft.com/office/word/2006/wordml" xmlns:wps="http://schemas.microsoft.com/office/word/2010/wordprocessingShape" mc:Ignorable="w14 w15 w16se w16cid w16 w16cex w16sdtdh wp14">
+  <w:docParts>
+    <w:docPart>
+      <w:docPartPr>
+        <w:name w:val="DefaultPlaceholder_-1854013440"/>
+        <w:category>
+          <w:name w:val="General"/>
+          <w:gallery w:val="placeholder"/>
+        </w:category>
+        <w:types>
+          <w:type w:val="bbPlcHdr"/>
+        </w:types>
+        <w:behaviors>
+          <w:behavior w:val="content"/>
+        </w:behaviors>
+        <w:guid w:val="{821EB7A8-F4B3-4CA2-AC06-8F2883A40E41}"/>
+      </w:docPartPr>
+      <w:docPartBody>
+        <w:p>
+          <w:r>
+            <w:rPr>
+              <w:rStyle w:val="PlaceholderText"/>
+            </w:rPr>
+            <w:t>Click or tap here to enter text.</w:t>
+          </w:r>
+        </w:p>
+      </w:docPartBody>
+    </w:docPart>
+  </w:docParts>
+</w:glossaryDocument>
+</file>
+
+<file path=word/glossary/fontTable.xml><?xml version="1.0" encoding="utf-8"?>
+<w:fonts xmlns:mc="http://schemas.openxmlformats.org/markup-compatibility/2006" xmlns:r="http://schemas.openxmlformats.org/officeDocument/2006/relationships" xmlns:w="http://schemas.openxmlformats.org/wordprocessingml/2006/main" xmlns:w14="http://schemas.microsoft.com/office/word/2010/wordml" xmlns:w15="http://schemas.microsoft.com/office/word/2012/wordml" xmlns:w16cex="http://schemas.microsoft.com/office/word/2018/wordml/cex" xmlns:w16cid="http://schemas.microsoft.com/office/word/2016/wordml/cid" xmlns:w16="http://schemas.microsoft.com/office/word/2018/wordml" xmlns:w16sdtdh="http://schemas.microsoft.com/office/word/2020/wordml/sdtdatahash" xmlns:w16se="http://schemas.microsoft.com/office/word/2015/wordml/symex" mc:Ignorable="w14 w15 w16se w16cid w16 w16cex w16sdtdh">
+  <w:font w:name="Times New Roman">
+    <w:panose1 w:val="02020603050405020304"/>
+    <w:charset w:val="00"/>
+    <w:family w:val="roman"/>
+    <w:pitch w:val="variable"/>
+    <w:sig w:usb0="E0002EFF" w:usb1="C000785B" w:usb2="00000009" w:usb3="00000000" w:csb0="000001FF" w:csb1="00000000"/>
+  </w:font>
+  <w:font w:name="Calibri">
+    <w:panose1 w:val="020F0502020204030204"/>
+    <w:charset w:val="00"/>
+    <w:family w:val="swiss"/>
+    <w:pitch w:val="variable"/>
+    <w:sig w:usb0="E4002EFF" w:usb1="C000247B" w:usb2="00000009" w:usb3="00000000" w:csb0="000001FF" w:csb1="00000000"/>
+  </w:font>
+  <w:font w:name="Calibri Light">
+    <w:panose1 w:val="020F0302020204030204"/>
+    <w:charset w:val="00"/>
+    <w:family w:val="swiss"/>
+    <w:pitch w:val="variable"/>
+    <w:sig w:usb0="E4002EFF" w:usb1="C000247B" w:usb2="00000009" w:usb3="00000000" w:csb0="000001FF" w:csb1="00000000"/>
+  </w:font>
+</w:fonts>
+</file>
+
+<file path=word/glossary/settings.xml><?xml version="1.0" encoding="utf-8"?>
+<w:settings xmlns:mc="http://schemas.openxmlformats.org/markup-compatibility/2006" xmlns:o="urn:schemas-microsoft-com:office:office" xmlns:r="http://schemas.openxmlformats.org/officeDocument/2006/relationships" xmlns:m="http://schemas.openxmlformats.org/officeDocument/2006/math" xmlns:v="urn:schemas-microsoft-com:vml" xmlns:w10="urn:schemas-microsoft-com:office:word" xmlns:w="http://schemas.openxmlformats.org/wordprocessingml/2006/main" xmlns:w14="http://schemas.microsoft.com/office/word/2010/wordml" xmlns:w15="http://schemas.microsoft.com/office/word/2012/wordml" xmlns:w16cex="http://schemas.microsoft.com/office/word/2018/wordml/cex" xmlns:w16cid="http://schemas.microsoft.com/office/word/2016/wordml/cid" xmlns:w16="http://schemas.microsoft.com/office/word/2018/wordml" xmlns:w16sdtdh="http://schemas.microsoft.com/office/word/2020/wordml/sdtdatahash" xmlns:w16se="http://schemas.microsoft.com/office/word/2015/wordml/symex" xmlns:sl="http://schemas.openxmlformats.org/schemaLibrary/2006/main" mc:Ignorable="w14 w15 w16se w16cid w16 w16cex w16sdtdh">
+  <w:view w:val="normal"/>
+  <w:defaultTabStop w:val="720"/>
+  <w:characterSpacingControl w:val="doNotCompress"/>
+  <w:compat>
+    <w:useFELayout/>
+    <w:compatSetting w:name="compatibilityMode" w:uri="http://schemas.microsoft.com/office/word" w:val="15"/>
+    <w:compatSetting w:name="overrideTableStyleFontSizeAndJustification" w:uri="http://schemas.microsoft.com/office/word" w:val="1"/>
+    <w:compatSetting w:name="enableOpenTypeFeatures" w:uri="http://schemas.microsoft.com/office/word" w:val="1"/>
+    <w:compatSetting w:name="doNotFlipMirrorIndents" w:uri="http://schemas.microsoft.com/office/word" w:val="1"/>
+    <w:compatSetting w:name="differentiateMultirowTableHeaders" w:uri="http://schemas.microsoft.com/office/word" w:val="1"/>
+    <w:compatSetting w:name="useWord2013TrackBottomHyphenation" w:uri="http://schemas.microsoft.com/office/word" w:val="0"/>
+  </w:compat>
+  <w:rsids>
+    <w:rsidRoot w:val="00FE046E"/>
+    <w:rsid w:val="00DC280B"/>
+    <w:rsid w:val="00FE046E"/>
+  </w:rsids>
+  <m:mathPr>
+    <m:mathFont m:val="Cambria Math"/>
+    <m:brkBin m:val="before"/>
+    <m:brkBinSub m:val="--"/>
+    <m:smallFrac m:val="0"/>
+    <m:dispDef/>
+    <m:lMargin m:val="0"/>
+    <m:rMargin m:val="0"/>
+    <m:defJc m:val="centerGroup"/>
+    <m:wrapIndent m:val="1440"/>
+    <m:intLim m:val="subSup"/>
+    <m:naryLim m:val="undOvr"/>
+  </m:mathPr>
+  <w:themeFontLang w:val="en-US"/>
+  <w:clrSchemeMapping w:bg1="light1" w:t1="dark1" w:bg2="light2" w:t2="dark2" w:accent1="accent1" w:accent2="accent2" w:accent3="accent3" w:accent4="accent4" w:accent5="accent5" w:accent6="accent6" w:hyperlink="hyperlink" w:followedHyperlink="followedHyperlink"/>
+  <w:decimalSymbol w:val="."/>
+  <w:listSeparator w:val=","/>
+  <w15:chartTrackingRefBased/>
+</w:settings>
+</file>
+
+<file path=word/glossary/styles.xml><?xml version="1.0" encoding="utf-8"?>
+<w:styles xmlns:mc="http://schemas.openxmlformats.org/markup-compatibility/2006" xmlns:r="http://schemas.openxmlformats.org/officeDocument/2006/relationships" xmlns:w="http://schemas.openxmlformats.org/wordprocessingml/2006/main" xmlns:w14="http://schemas.microsoft.com/office/word/2010/wordml" xmlns:w15="http://schemas.microsoft.com/office/word/2012/wordml" xmlns:w16cex="http://schemas.microsoft.com/office/word/2018/wordml/cex" xmlns:w16cid="http://schemas.microsoft.com/office/word/2016/wordml/cid" xmlns:w16="http://schemas.microsoft.com/office/word/2018/wordml" xmlns:w16sdtdh="http://schemas.microsoft.com/office/word/2020/wordml/sdtdatahash" xmlns:w16se="http://schemas.microsoft.com/office/word/2015/wordml/symex" mc:Ignorable="w14 w15 w16se w16cid w16 w16cex w16sdtdh">
+  <w:docDefaults>
+    <w:rPrDefault>
+      <w:rPr>
+        <w:rFonts w:asciiTheme="minorHAnsi" w:eastAsiaTheme="minorEastAsia" w:hAnsiTheme="minorHAnsi" w:cstheme="minorBidi"/>
+        <w:kern w:val="2"/>
+        <w:sz w:val="22"/>
+        <w:szCs w:val="22"/>
+        <w:lang w:val="en-US" w:eastAsia="en-US" w:bidi="ar-SA"/>
+        <w14:ligatures w14:val="standardContextual"/>
+      </w:rPr>
+    </w:rPrDefault>
+    <w:pPrDefault>
+      <w:pPr>
+        <w:spacing w:after="160" w:line="259" w:lineRule="auto"/>
+      </w:pPr>
+    </w:pPrDefault>
+  </w:docDefaults>
+  <w:latentStyles w:defLockedState="0" w:defUIPriority="99" w:defSemiHidden="0" w:defUnhideWhenUsed="0" w:defQFormat="0" w:count="376">
+    <w:lsdException w:name="Normal" w:uiPriority="0" w:qFormat="1"/>
+    <w:lsdException w:name="heading 1" w:uiPriority="9" w:qFormat="1"/>
+    <w:lsdException w:name="heading 2" w:semiHidden="1" w:uiPriority="9" w:unhideWhenUsed="1" w:qFormat="1"/>
+    <w:lsdException w:name="heading 3" w:semiHidden="1" w:uiPriority="9" w:unhideWhenUsed="1" w:qFormat="1"/>
+    <w:lsdException w:name="heading 4" w:semiHidden="1" w:uiPriority="9" w:unhideWhenUsed="1" w:qFormat="1"/>
+    <w:lsdException w:name="heading 5" w:semiHidden="1" w:uiPriority="9" w:unhideWhenUsed="1" w:qFormat="1"/>
+    <w:lsdException w:name="heading 6" w:semiHidden="1" w:uiPriority="9" w:unhideWhenUsed="1" w:qFormat="1"/>
+    <w:lsdException w:name="heading 7" w:semiHidden="1" w:uiPriority="9" w:unhideWhenUsed="1" w:qFormat="1"/>
+    <w:lsdException w:name="heading 8" w:semiHidden="1" w:uiPriority="9" w:unhideWhenUsed="1" w:qFormat="1"/>
+    <w:lsdException w:name="heading 9" w:semiHidden="1" w:uiPriority="9" w:unhideWhenUsed="1" w:qFormat="1"/>
+    <w:lsdException w:name="index 1" w:semiHidden="1" w:unhideWhenUsed="1"/>
+    <w:lsdException w:name="index 2" w:semiHidden="1" w:unhideWhenUsed="1"/>
+    <w:lsdException w:name="index 3" w:semiHidden="1" w:unhideWhenUsed="1"/>
+    <w:lsdException w:name="index 4" w:semiHidden="1" w:unhideWhenUsed="1"/>
+    <w:lsdException w:name="index 5" w:semiHidden="1" w:unhideWhenUsed="1"/>
+    <w:lsdException w:name="index 6" w:semiHidden="1" w:unhideWhenUsed="1"/>
+    <w:lsdException w:name="index 7" w:semiHidden="1" w:unhideWhenUsed="1"/>
+    <w:lsdException w:name="index 8" w:semiHidden="1" w:unhideWhenUsed="1"/>
+    <w:lsdException w:name="index 9" w:semiHidden="1" w:unhideWhenUsed="1"/>
+    <w:lsdException w:name="toc 1" w:semiHidden="1" w:uiPriority="39" w:unhideWhenUsed="1"/>
+    <w:lsdException w:name="toc 2" w:semiHidden="1" w:uiPriority="39" w:unhideWhenUsed="1"/>
+    <w:lsdException w:name="toc 3" w:semiHidden="1" w:uiPriority="39" w:unhideWhenUsed="1"/>
+    <w:lsdException w:name="toc 4" w:semiHidden="1" w:uiPriority="39" w:unhideWhenUsed="1"/>
+    <w:lsdException w:name="toc 5" w:semiHidden="1" w:uiPriority="39" w:unhideWhenUsed="1"/>
+    <w:lsdException w:name="toc 6" w:semiHidden="1" w:uiPriority="39" w:unhideWhenUsed="1"/>
+    <w:lsdException w:name="toc 7" w:semiHidden="1" w:uiPriority="39" w:unhideWhenUsed="1"/>
+    <w:lsdException w:name="toc 8" w:semiHidden="1" w:uiPriority="39" w:unhideWhenUsed="1"/>
+    <w:lsdException w:name="toc 9" w:semiHidden="1" w:uiPriority="39" w:unhideWhenUsed="1"/>
+    <w:lsdException w:name="Normal Indent" w:semiHidden="1" w:unhideWhenUsed="1"/>
+    <w:lsdException w:name="footnote text" w:semiHidden="1" w:unhideWhenUsed="1"/>
+    <w:lsdException w:name="annotation text" w:semiHidden="1" w:unhideWhenUsed="1"/>
+    <w:lsdException w:name="header" w:semiHidden="1" w:unhideWhenUsed="1"/>
+    <w:lsdException w:name="footer" w:semiHidden="1" w:unhideWhenUsed="1"/>
+    <w:lsdException w:name="index heading" w:semiHidden="1" w:unhideWhenUsed="1"/>
+    <w:lsdException w:name="caption" w:semiHidden="1" w:uiPriority="35" w:unhideWhenUsed="1" w:qFormat="1"/>
+    <w:lsdException w:name="table of figures" w:semiHidden="1" w:unhideWhenUsed="1"/>
+    <w:lsdException w:name="envelope address" w:semiHidden="1" w:unhideWhenUsed="1"/>
+    <w:lsdException w:name="envelope return" w:semiHidden="1" w:unhideWhenUsed="1"/>
+    <w:lsdException w:name="footnote reference" w:semiHidden="1" w:unhideWhenUsed="1"/>
+    <w:lsdException w:name="annotation reference" w:semiHidden="1" w:unhideWhenUsed="1"/>
+    <w:lsdException w:name="line number" w:semiHidden="1" w:unhideWhenUsed="1"/>
+    <w:lsdException w:name="page number" w:semiHidden="1" w:unhideWhenUsed="1"/>
+    <w:lsdException w:name="endnote reference" w:semiHidden="1" w:unhideWhenUsed="1"/>
+    <w:lsdException w:name="endnote text" w:semiHidden="1" w:unhideWhenUsed="1"/>
+    <w:lsdException w:name="table of authorities" w:semiHidden="1" w:unhideWhenUsed="1"/>
+    <w:lsdException w:name="macro" w:semiHidden="1" w:unhideWhenUsed="1"/>
+    <w:lsdException w:name="toa heading" w:semiHidden="1" w:unhideWhenUsed="1"/>
+    <w:lsdException w:name="List" w:semiHidden="1" w:unhideWhenUsed="1"/>
+    <w:lsdException w:name="List Bullet" w:semiHidden="1" w:unhideWhenUsed="1"/>
+    <w:lsdException w:name="List Number" w:semiHidden="1" w:unhideWhenUsed="1"/>
+    <w:lsdException w:name="List 2" w:semiHidden="1" w:unhideWhenUsed="1"/>
+    <w:lsdException w:name="List 3" w:semiHidden="1" w:unhideWhenUsed="1"/>
+    <w:lsdException w:name="List 4" w:semiHidden="1" w:unhideWhenUsed="1"/>
+    <w:lsdException w:name="List 5" w:semiHidden="1" w:unhideWhenUsed="1"/>
+    <w:lsdException w:name="List Bullet 2" w:semiHidden="1" w:unhideWhenUsed="1"/>
+    <w:lsdException w:name="List Bullet 3" w:semiHidden="1" w:unhideWhenUsed="1"/>
+    <w:lsdException w:name="List Bullet 4" w:semiHidden="1" w:unhideWhenUsed="1"/>
+    <w:lsdException w:name="List Bullet 5" w:semiHidden="1" w:unhideWhenUsed="1"/>
+    <w:lsdException w:name="List Number 2" w:semiHidden="1" w:unhideWhenUsed="1"/>
+    <w:lsdException w:name="List Number 3" w:semiHidden="1" w:unhideWhenUsed="1"/>
+    <w:lsdException w:name="List Number 4" w:semiHidden="1" w:unhideWhenUsed="1"/>
+    <w:lsdException w:name="List Number 5" w:semiHidden="1" w:unhideWhenUsed="1"/>
+    <w:lsdException w:name="Title" w:uiPriority="10" w:qFormat="1"/>
+    <w:lsdException w:name="Closing" w:semiHidden="1" w:unhideWhenUsed="1"/>
+    <w:lsdException w:name="Signature" w:semiHidden="1" w:unhideWhenUsed="1"/>
+    <w:lsdException w:name="Default Paragraph Font" w:semiHidden="1" w:uiPriority="1" w:unhideWhenUsed="1"/>
+    <w:lsdException w:name="Body Text" w:semiHidden="1" w:unhideWhenUsed="1"/>
+    <w:lsdException w:name="Body Text Indent" w:semiHidden="1" w:unhideWhenUsed="1"/>
+    <w:lsdException w:name="List Continue" w:semiHidden="1" w:unhideWhenUsed="1"/>
+    <w:lsdException w:name="List Continue 2" w:semiHidden="1" w:unhideWhenUsed="1"/>
+    <w:lsdException w:name="List Continue 3" w:semiHidden="1" w:unhideWhenUsed="1"/>
+    <w:lsdException w:name="List Continue 4" w:semiHidden="1" w:unhideWhenUsed="1"/>
+    <w:lsdException w:name="List Continue 5" w:semiHidden="1" w:unhideWhenUsed="1"/>
+    <w:lsdException w:name="Message Header" w:semiHidden="1" w:unhideWhenUsed="1"/>
+    <w:lsdException w:name="Subtitle" w:uiPriority="11" w:qFormat="1"/>
+    <w:lsdException w:name="Salutation" w:semiHidden="1" w:unhideWhenUsed="1"/>
+    <w:lsdException w:name="Date" w:semiHidden="1" w:unhideWhenUsed="1"/>
+    <w:lsdException w:name="Body Text First Indent" w:semiHidden="1" w:unhideWhenUsed="1"/>
+    <w:lsdException w:name="Body Text First Indent 2" w:semiHidden="1" w:unhideWhenUsed="1"/>
+    <w:lsdException w:name="Note Heading" w:semiHidden="1" w:unhideWhenUsed="1"/>
+    <w:lsdException w:name="Body Text 2" w:semiHidden="1" w:unhideWhenUsed="1"/>
+    <w:lsdException w:name="Body Text 3" w:semiHidden="1" w:unhideWhenUsed="1"/>
+    <w:lsdException w:name="Body Text Indent 2" w:semiHidden="1" w:unhideWhenUsed="1"/>
+    <w:lsdException w:name="Body Text Indent 3" w:semiHidden="1" w:unhideWhenUsed="1"/>
+    <w:lsdException w:name="Block Text" w:semiHidden="1" w:unhideWhenUsed="1"/>
+    <w:lsdException w:name="Hyperlink" w:semiHidden="1" w:unhideWhenUsed="1"/>
+    <w:lsdException w:name="FollowedHyperlink" w:semiHidden="1" w:unhideWhenUsed="1"/>
+    <w:lsdException w:name="Strong" w:uiPriority="22" w:qFormat="1"/>
+    <w:lsdException w:name="Emphasis" w:uiPriority="20" w:qFormat="1"/>
+    <w:lsdException w:name="Document Map" w:semiHidden="1" w:unhideWhenUsed="1"/>
+    <w:lsdException w:name="Plain Text" w:semiHidden="1" w:unhideWhenUsed="1"/>
+    <w:lsdException w:name="E-mail Signature" w:semiHidden="1" w:unhideWhenUsed="1"/>
+    <w:lsdException w:name="HTML Top of Form" w:semiHidden="1" w:unhideWhenUsed="1"/>
+    <w:lsdException w:name="HTML Bottom of Form" w:semiHidden="1" w:unhideWhenUsed="1"/>
+    <w:lsdException w:name="Normal (Web)" w:semiHidden="1" w:unhideWhenUsed="1"/>
+    <w:lsdException w:name="HTML Acronym" w:semiHidden="1" w:unhideWhenUsed="1"/>
+    <w:lsdException w:name="HTML Address" w:semiHidden="1" w:unhideWhenUsed="1"/>
+    <w:lsdException w:name="HTML Cite" w:semiHidden="1" w:unhideWhenUsed="1"/>
+    <w:lsdException w:name="HTML Code" w:semiHidden="1" w:unhideWhenUsed="1"/>
+    <w:lsdException w:name="HTML Definition" w:semiHidden="1" w:unhideWhenUsed="1"/>
+    <w:lsdException w:name="HTML Keyboard" w:semiHidden="1" w:unhideWhenUsed="1"/>
+    <w:lsdException w:name="HTML Preformatted" w:semiHidden="1" w:unhideWhenUsed="1"/>
+    <w:lsdException w:name="HTML Sample" w:semiHidden="1" w:unhideWhenUsed="1"/>
+    <w:lsdException w:name="HTML Typewriter" w:semiHidden="1" w:unhideWhenUsed="1"/>
+    <w:lsdException w:name="HTML Variable" w:semiHidden="1" w:unhideWhenUsed="1"/>
+    <w:lsdException w:name="Normal Table" w:semiHidden="1" w:unhideWhenUsed="1"/>
+    <w:lsdException w:name="annotation subject" w:semiHidden="1" w:unhideWhenUsed="1"/>
+    <w:lsdException w:name="No List" w:semiHidden="1" w:unhideWhenUsed="1"/>
+    <w:lsdException w:name="Outline List 1" w:semiHidden="1" w:unhideWhenUsed="1"/>
+    <w:lsdException w:name="Outline List 2" w:semiHidden="1" w:unhideWhenUsed="1"/>
+    <w:lsdException w:name="Outline List 3" w:semiHidden="1" w:unhideWhenUsed="1"/>
+    <w:lsdException w:name="Table Simple 1" w:semiHidden="1" w:unhideWhenUsed="1"/>
+    <w:lsdException w:name="Table Simple 2" w:semiHidden="1" w:unhideWhenUsed="1"/>
+    <w:lsdException w:name="Table Simple 3" w:semiHidden="1" w:unhideWhenUsed="1"/>
+    <w:lsdException w:name="Table Classic 1" w:semiHidden="1" w:unhideWhenUsed="1"/>
+    <w:lsdException w:name="Table Classic 2" w:semiHidden="1" w:unhideWhenUsed="1"/>
+    <w:lsdException w:name="Table Classic 3" w:semiHidden="1" w:unhideWhenUsed="1"/>
+    <w:lsdException w:name="Table Classic 4" w:semiHidden="1" w:unhideWhenUsed="1"/>
+    <w:lsdException w:name="Table Colorful 1" w:semiHidden="1" w:unhideWhenUsed="1"/>
+    <w:lsdException w:name="Table Colorful 2" w:semiHidden="1" w:unhideWhenUsed="1"/>
+    <w:lsdException w:name="Table Colorful 3" w:semiHidden="1" w:unhideWhenUsed="1"/>
+    <w:lsdException w:name="Table Columns 1" w:semiHidden="1" w:unhideWhenUsed="1"/>
+    <w:lsdException w:name="Table Columns 2" w:semiHidden="1" w:unhideWhenUsed="1"/>
+    <w:lsdException w:name="Table Columns 3" w:semiHidden="1" w:unhideWhenUsed="1"/>
+    <w:lsdException w:name="Table Columns 4" w:semiHidden="1" w:unhideWhenUsed="1"/>
+    <w:lsdException w:name="Table Columns 5" w:semiHidden="1" w:unhideWhenUsed="1"/>
+    <w:lsdException w:name="Table Grid 1" w:semiHidden="1" w:unhideWhenUsed="1"/>
+    <w:lsdException w:name="Table Grid 2" w:semiHidden="1" w:unhideWhenUsed="1"/>
+    <w:lsdException w:name="Table Grid 3" w:semiHidden="1" w:unhideWhenUsed="1"/>
+    <w:lsdException w:name="Table Grid 4" w:semiHidden="1" w:unhideWhenUsed="1"/>
+    <w:lsdException w:name="Table Grid 5" w:semiHidden="1" w:unhideWhenUsed="1"/>
+    <w:lsdException w:name="Table Grid 6" w:semiHidden="1" w:unhideWhenUsed="1"/>
+    <w:lsdException w:name="Table Grid 7" w:semiHidden="1" w:unhideWhenUsed="1"/>
+    <w:lsdException w:name="Table Grid 8" w:semiHidden="1" w:unhideWhenUsed="1"/>
+    <w:lsdException w:name="Table List 1" w:semiHidden="1" w:unhideWhenUsed="1"/>
+    <w:lsdException w:name="Table List 2" w:semiHidden="1" w:unhideWhenUsed="1"/>
+    <w:lsdException w:name="Table List 3" w:semiHidden="1" w:unhideWhenUsed="1"/>
+    <w:lsdException w:name="Table List 4" w:semiHidden="1" w:unhideWhenUsed="1"/>
+    <w:lsdException w:name="Table List 5" w:semiHidden="1" w:unhideWhenUsed="1"/>
+    <w:lsdException w:name="Table List 6" w:semiHidden="1" w:unhideWhenUsed="1"/>
+    <w:lsdException w:name="Table List 7" w:semiHidden="1" w:unhideWhenUsed="1"/>
+    <w:lsdException w:name="Table List 8" w:semiHidden="1" w:unhideWhenUsed="1"/>
+    <w:lsdException w:name="Table 3D effects 1" w:semiHidden="1" w:unhideWhenUsed="1"/>
+    <w:lsdException w:name="Table 3D effects 2" w:semiHidden="1" w:unhideWhenUsed="1"/>
+    <w:lsdException w:name="Table 3D effects 3" w:semiHidden="1" w:unhideWhenUsed="1"/>
+    <w:lsdException w:name="Table Contemporary" w:semiHidden="1" w:unhideWhenUsed="1"/>
+    <w:lsdException w:name="Table Elegant" w:semiHidden="1" w:unhideWhenUsed="1"/>
+    <w:lsdException w:name="Table Professional" w:semiHidden="1" w:unhideWhenUsed="1"/>
+    <w:lsdException w:name="Table Subtle 1" w:semiHidden="1" w:unhideWhenUsed="1"/>
+    <w:lsdException w:name="Table Subtle 2" w:semiHidden="1" w:unhideWhenUsed="1"/>
+    <w:lsdException w:name="Table Web 1" w:semiHidden="1" w:unhideWhenUsed="1"/>
+    <w:lsdException w:name="Table Web 2" w:semiHidden="1" w:unhideWhenUsed="1"/>
+    <w:lsdException w:name="Table Web 3" w:semiHidden="1" w:unhideWhenUsed="1"/>
+    <w:lsdException w:name="Balloon Text" w:semiHidden="1" w:unhideWhenUsed="1"/>
+    <w:lsdException w:name="Table Grid" w:uiPriority="39"/>
+    <w:lsdException w:name="Table Theme" w:semiHidden="1" w:unhideWhenUsed="1"/>
+    <w:lsdException w:name="Placeholder Text" w:semiHidden="1"/>
+    <w:lsdException w:name="No Spacing" w:uiPriority="1" w:qFormat="1"/>
+    <w:lsdException w:name="Light Shading" w:uiPriority="60"/>
+    <w:lsdException w:name="Light List" w:uiPriority="61"/>
+    <w:lsdException w:name="Light Grid" w:uiPriority="62"/>
+    <w:lsdException w:name="Medium Shading 1" w:uiPriority="63"/>
+    <w:lsdException w:name="Medium Shading 2" w:uiPriority="64"/>
+    <w:lsdException w:name="Medium List 1" w:uiPriority="65"/>
+    <w:lsdException w:name="Medium List 2" w:uiPriority="66"/>
+    <w:lsdException w:name="Medium Grid 1" w:uiPriority="67"/>
+    <w:lsdException w:name="Medium Grid 2" w:uiPriority="68"/>
+    <w:lsdException w:name="Medium Grid 3" w:uiPriority="69"/>
+    <w:lsdException w:name="Dark List" w:uiPriority="70"/>
+    <w:lsdException w:name="Colorful Shading" w:uiPriority="71"/>
+    <w:lsdException w:name="Colorful List" w:uiPriority="72"/>
+    <w:lsdException w:name="Colorful Grid" w:uiPriority="73"/>
+    <w:lsdException w:name="Light Shading Accent 1" w:uiPriority="60"/>
+    <w:lsdException w:name="Light List Accent 1" w:uiPriority="61"/>
+    <w:lsdException w:name="Light Grid Accent 1" w:uiPriority="62"/>
+    <w:lsdException w:name="Medium Shading 1 Accent 1" w:uiPriority="63"/>
+    <w:lsdException w:name="Medium Shading 2 Accent 1" w:uiPriority="64"/>
+    <w:lsdException w:name="Medium List 1 Accent 1" w:uiPriority="65"/>
+    <w:lsdException w:name="Revision" w:semiHidden="1"/>
+    <w:lsdException w:name="List Paragraph" w:uiPriority="34" w:qFormat="1"/>
+    <w:lsdException w:name="Quote" w:uiPriority="29" w:qFormat="1"/>
+    <w:lsdException w:name="Intense Quote" w:uiPriority="30" w:qFormat="1"/>
+    <w:lsdException w:name="Medium List 2 Accent 1" w:uiPriority="66"/>
+    <w:lsdException w:name="Medium Grid 1 Accent 1" w:uiPriority="67"/>
+    <w:lsdException w:name="Medium Grid 2 Accent 1" w:uiPriority="68"/>
+    <w:lsdException w:name="Medium Grid 3 Accent 1" w:uiPriority="69"/>
+    <w:lsdException w:name="Dark List Accent 1" w:uiPriority="70"/>
+    <w:lsdException w:name="Colorful Shading Accent 1" w:uiPriority="71"/>
+    <w:lsdException w:name="Colorful List Accent 1" w:uiPriority="72"/>
+    <w:lsdException w:name="Colorful Grid Accent 1" w:uiPriority="73"/>
+    <w:lsdException w:name="Light Shading Accent 2" w:uiPriority="60"/>
+    <w:lsdException w:name="Light List Accent 2" w:uiPriority="61"/>
+    <w:lsdException w:name="Light Grid Accent 2" w:uiPriority="62"/>
+    <w:lsdException w:name="Medium Shading 1 Accent 2" w:uiPriority="63"/>
+    <w:lsdException w:name="Medium Shading 2 Accent 2" w:uiPriority="64"/>
+    <w:lsdException w:name="Medium List 1 Accent 2" w:uiPriority="65"/>
+    <w:lsdException w:name="Medium List 2 Accent 2" w:uiPriority="66"/>
+    <w:lsdException w:name="Medium Grid 1 Accent 2" w:uiPriority="67"/>
+    <w:lsdException w:name="Medium Grid 2 Accent 2" w:uiPriority="68"/>
+    <w:lsdException w:name="Medium Grid 3 Accent 2" w:uiPriority="69"/>
+    <w:lsdException w:name="Dark List Accent 2" w:uiPriority="70"/>
+    <w:lsdException w:name="Colorful Shading Accent 2" w:uiPriority="71"/>
+    <w:lsdException w:name="Colorful List Accent 2" w:uiPriority="72"/>
+    <w:lsdException w:name="Colorful Grid Accent 2" w:uiPriority="73"/>
+    <w:lsdException w:name="Light Shading Accent 3" w:uiPriority="60"/>
+    <w:lsdException w:name="Light List Accent 3" w:uiPriority="61"/>
+    <w:lsdException w:name="Light Grid Accent 3" w:uiPriority="62"/>
+    <w:lsdException w:name="Medium Shading 1 Accent 3" w:uiPriority="63"/>
+    <w:lsdException w:name="Medium Shading 2 Accent 3" w:uiPriority="64"/>
+    <w:lsdException w:name="Medium List 1 Accent 3" w:uiPriority="65"/>
+    <w:lsdException w:name="Medium List 2 Accent 3" w:uiPriority="66"/>
+    <w:lsdException w:name="Medium Grid 1 Accent 3" w:uiPriority="67"/>
+    <w:lsdException w:name="Medium Grid 2 Accent 3" w:uiPriority="68"/>
+    <w:lsdException w:name="Medium Grid 3 Accent 3" w:uiPriority="69"/>
+    <w:lsdException w:name="Dark List Accent 3" w:uiPriority="70"/>
+    <w:lsdException w:name="Colorful Shading Accent 3" w:uiPriority="71"/>
+    <w:lsdException w:name="Colorful List Accent 3" w:uiPriority="72"/>
+    <w:lsdException w:name="Colorful Grid Accent 3" w:uiPriority="73"/>
+    <w:lsdException w:name="Light Shading Accent 4" w:uiPriority="60"/>
+    <w:lsdException w:name="Light List Accent 4" w:uiPriority="61"/>
+    <w:lsdException w:name="Light Grid Accent 4" w:uiPriority="62"/>
+    <w:lsdException w:name="Medium Shading 1 Accent 4" w:uiPriority="63"/>
+    <w:lsdException w:name="Medium Shading 2 Accent 4" w:uiPriority="64"/>
+    <w:lsdException w:name="Medium List 1 Accent 4" w:uiPriority="65"/>
+    <w:lsdException w:name="Medium List 2 Accent 4" w:uiPriority="66"/>
+    <w:lsdException w:name="Medium Grid 1 Accent 4" w:uiPriority="67"/>
+    <w:lsdException w:name="Medium Grid 2 Accent 4" w:uiPriority="68"/>
+    <w:lsdException w:name="Medium Grid 3 Accent 4" w:uiPriority="69"/>
+    <w:lsdException w:name="Dark List Accent 4" w:uiPriority="70"/>
+    <w:lsdException w:name="Colorful Shading Accent 4" w:uiPriority="71"/>
+    <w:lsdException w:name="Colorful List Accent 4" w:uiPriority="72"/>
+    <w:lsdException w:name="Colorful Grid Accent 4" w:uiPriority="73"/>
+    <w:lsdException w:name="Light Shading Accent 5" w:uiPriority="60"/>
+    <w:lsdException w:name="Light List Accent 5" w:uiPriority="61"/>
+    <w:lsdException w:name="Light Grid Accent 5" w:uiPriority="62"/>
+    <w:lsdException w:name="Medium Shading 1 Accent 5" w:uiPriority="63"/>
+    <w:lsdException w:name="Medium Shading 2 Accent 5" w:uiPriority="64"/>
+    <w:lsdException w:name="Medium List 1 Accent 5" w:uiPriority="65"/>
+    <w:lsdException w:name="Medium List 2 Accent 5" w:uiPriority="66"/>
+    <w:lsdException w:name="Medium Grid 1 Accent 5" w:uiPriority="67"/>
+    <w:lsdException w:name="Medium Grid 2 Accent 5" w:uiPriority="68"/>
+    <w:lsdException w:name="Medium Grid 3 Accent 5" w:uiPriority="69"/>
+    <w:lsdException w:name="Dark List Accent 5" w:uiPriority="70"/>
+    <w:lsdException w:name="Colorful Shading Accent 5" w:uiPriority="71"/>
+    <w:lsdException w:name="Colorful List Accent 5" w:uiPriority="72"/>
+    <w:lsdException w:name="Colorful Grid Accent 5" w:uiPriority="73"/>
+    <w:lsdException w:name="Light Shading Accent 6" w:uiPriority="60"/>
+    <w:lsdException w:name="Light List Accent 6" w:uiPriority="61"/>
+    <w:lsdException w:name="Light Grid Accent 6" w:uiPriority="62"/>
+    <w:lsdException w:name="Medium Shading 1 Accent 6" w:uiPriority="63"/>
+    <w:lsdException w:name="Medium Shading 2 Accent 6" w:uiPriority="64"/>
+    <w:lsdException w:name="Medium List 1 Accent 6" w:uiPriority="65"/>
+    <w:lsdException w:name="Medium List 2 Accent 6" w:uiPriority="66"/>
+    <w:lsdException w:name="Medium Grid 1 Accent 6" w:uiPriority="67"/>
+    <w:lsdException w:name="Medium Grid 2 Accent 6" w:uiPriority="68"/>
+    <w:lsdException w:name="Medium Grid 3 Accent 6" w:uiPriority="69"/>
+    <w:lsdException w:name="Dark List Accent 6" w:uiPriority="70"/>
+    <w:lsdException w:name="Colorful Shading Accent 6" w:uiPriority="71"/>
+    <w:lsdException w:name="Colorful List Accent 6" w:uiPriority="72"/>
+    <w:lsdException w:name="Colorful Grid Accent 6" w:uiPriority="73"/>
+    <w:lsdException w:name="Subtle Emphasis" w:uiPriority="19" w:qFormat="1"/>
+    <w:lsdException w:name="Intense Emphasis" w:uiPriority="21" w:qFormat="1"/>
+    <w:lsdException w:name="Subtle Reference" w:uiPriority="31" w:qFormat="1"/>
+    <w:lsdException w:name="Intense Reference" w:uiPriority="32" w:qFormat="1"/>
+    <w:lsdException w:name="Book Title" w:uiPriority="33" w:qFormat="1"/>
+    <w:lsdException w:name="Bibliography" w:semiHidden="1" w:uiPriority="37" w:unhideWhenUsed="1"/>
+    <w:lsdException w:name="TOC Heading" w:semiHidden="1" w:uiPriority="39" w:unhideWhenUsed="1" w:qFormat="1"/>
+    <w:lsdException w:name="Plain Table 1" w:uiPriority="41"/>
+    <w:lsdException w:name="Plain Table 2" w:uiPriority="42"/>
+    <w:lsdException w:name="Plain Table 3" w:uiPriority="43"/>
+    <w:lsdException w:name="Plain Table 4" w:uiPriority="44"/>
+    <w:lsdException w:name="Plain Table 5" w:uiPriority="45"/>
+    <w:lsdException w:name="Grid Table Light" w:uiPriority="40"/>
+    <w:lsdException w:name="Grid Table 1 Light" w:uiPriority="46"/>
+    <w:lsdException w:name="Grid Table 2" w:uiPriority="47"/>
+    <w:lsdException w:name="Grid Table 3" w:uiPriority="48"/>
+    <w:lsdException w:name="Grid Table 4" w:uiPriority="49"/>
+    <w:lsdException w:name="Grid Table 5 Dark" w:uiPriority="50"/>
+    <w:lsdException w:name="Grid Table 6 Colorful" w:uiPriority="51"/>
+    <w:lsdException w:name="Grid Table 7 Colorful" w:uiPriority="52"/>
+    <w:lsdException w:name="Grid Table 1 Light Accent 1" w:uiPriority="46"/>
+    <w:lsdException w:name="Grid Table 2 Accent 1" w:uiPriority="47"/>
+    <w:lsdException w:name="Grid Table 3 Accent 1" w:uiPriority="48"/>
+    <w:lsdException w:name="Grid Table 4 Accent 1" w:uiPriority="49"/>
+    <w:lsdException w:name="Grid Table 5 Dark Accent 1" w:uiPriority="50"/>
+    <w:lsdException w:name="Grid Table 6 Colorful Accent 1" w:uiPriority="51"/>
+    <w:lsdException w:name="Grid Table 7 Colorful Accent 1" w:uiPriority="52"/>
+    <w:lsdException w:name="Grid Table 1 Light Accent 2" w:uiPriority="46"/>
+    <w:lsdException w:name="Grid Table 2 Accent 2" w:uiPriority="47"/>
+    <w:lsdException w:name="Grid Table 3 Accent 2" w:uiPriority="48"/>
+    <w:lsdException w:name="Grid Table 4 Accent 2" w:uiPriority="49"/>
+    <w:lsdException w:name="Grid Table 5 Dark Accent 2" w:uiPriority="50"/>
+    <w:lsdException w:name="Grid Table 6 Colorful Accent 2" w:uiPriority="51"/>
+    <w:lsdException w:name="Grid Table 7 Colorful Accent 2" w:uiPriority="52"/>
+    <w:lsdException w:name="Grid Table 1 Light Accent 3" w:uiPriority="46"/>
+    <w:lsdException w:name="Grid Table 2 Accent 3" w:uiPriority="47"/>
+    <w:lsdException w:name="Grid Table 3 Accent 3" w:uiPriority="48"/>
+    <w:lsdException w:name="Grid Table 4 Accent 3" w:uiPriority="49"/>
+    <w:lsdException w:name="Grid Table 5 Dark Accent 3" w:uiPriority="50"/>
+    <w:lsdException w:name="Grid Table 6 Colorful Accent 3" w:uiPriority="51"/>
+    <w:lsdException w:name="Grid Table 7 Colorful Accent 3" w:uiPriority="52"/>
+    <w:lsdException w:name="Grid Table 1 Light Accent 4" w:uiPriority="46"/>
+    <w:lsdException w:name="Grid Table 2 Accent 4" w:uiPriority="47"/>
+    <w:lsdException w:name="Grid Table 3 Accent 4" w:uiPriority="48"/>
+    <w:lsdException w:name="Grid Table 4 Accent 4" w:uiPriority="49"/>
+    <w:lsdException w:name="Grid Table 5 Dark Accent 4" w:uiPriority="50"/>
+    <w:lsdException w:name="Grid Table 6 Colorful Accent 4" w:uiPriority="51"/>
+    <w:lsdException w:name="Grid Table 7 Colorful Accent 4" w:uiPriority="52"/>
+    <w:lsdException w:name="Grid Table 1 Light Accent 5" w:uiPriority="46"/>
+    <w:lsdException w:name="Grid Table 2 Accent 5" w:uiPriority="47"/>
+    <w:lsdException w:name="Grid Table 3 Accent 5" w:uiPriority="48"/>
+    <w:lsdException w:name="Grid Table 4 Accent 5" w:uiPriority="49"/>
+    <w:lsdException w:name="Grid Table 5 Dark Accent 5" w:uiPriority="50"/>
+    <w:lsdException w:name="Grid Table 6 Colorful Accent 5" w:uiPriority="51"/>
+    <w:lsdException w:name="Grid Table 7 Colorful Accent 5" w:uiPriority="52"/>
+    <w:lsdException w:name="Grid Table 1 Light Accent 6" w:uiPriority="46"/>
+    <w:lsdException w:name="Grid Table 2 Accent 6" w:uiPriority="47"/>
+    <w:lsdException w:name="Grid Table 3 Accent 6" w:uiPriority="48"/>
+    <w:lsdException w:name="Grid Table 4 Accent 6" w:uiPriority="49"/>
+    <w:lsdException w:name="Grid Table 5 Dark Accent 6" w:uiPriority="50"/>
+    <w:lsdException w:name="Grid Table 6 Colorful Accent 6" w:uiPriority="51"/>
+    <w:lsdException w:name="Grid Table 7 Colorful Accent 6" w:uiPriority="52"/>
+    <w:lsdException w:name="List Table 1 Light" w:uiPriority="46"/>
+    <w:lsdException w:name="List Table 2" w:uiPriority="47"/>
+    <w:lsdException w:name="List Table 3" w:uiPriority="48"/>
+    <w:lsdException w:name="List Table 4" w:uiPriority="49"/>
+    <w:lsdException w:name="List Table 5 Dark" w:uiPriority="50"/>
+    <w:lsdException w:name="List Table 6 Colorful" w:uiPriority="51"/>
+    <w:lsdException w:name="List Table 7 Colorful" w:uiPriority="52"/>
+    <w:lsdException w:name="List Table 1 Light Accent 1" w:uiPriority="46"/>
+    <w:lsdException w:name="List Table 2 Accent 1" w:uiPriority="47"/>
+    <w:lsdException w:name="List Table 3 Accent 1" w:uiPriority="48"/>
+    <w:lsdException w:name="List Table 4 Accent 1" w:uiPriority="49"/>
+    <w:lsdException w:name="List Table 5 Dark Accent 1" w:uiPriority="50"/>
+    <w:lsdException w:name="List Table 6 Colorful Accent 1" w:uiPriority="51"/>
+    <w:lsdException w:name="List Table 7 Colorful Accent 1" w:uiPriority="52"/>
+    <w:lsdException w:name="List Table 1 Light Accent 2" w:uiPriority="46"/>
+    <w:lsdException w:name="List Table 2 Accent 2" w:uiPriority="47"/>
+    <w:lsdException w:name="List Table 3 Accent 2" w:uiPriority="48"/>
+    <w:lsdException w:name="List Table 4 Accent 2" w:uiPriority="49"/>
+    <w:lsdException w:name="List Table 5 Dark Accent 2" w:uiPriority="50"/>
+    <w:lsdException w:name="List Table 6 Colorful Accent 2" w:uiPriority="51"/>
+    <w:lsdException w:name="List Table 7 Colorful Accent 2" w:uiPriority="52"/>
+    <w:lsdException w:name="List Table 1 Light Accent 3" w:uiPriority="46"/>
+    <w:lsdException w:name="List Table 2 Accent 3" w:uiPriority="47"/>
+    <w:lsdException w:name="List Table 3 Accent 3" w:uiPriority="48"/>
+    <w:lsdException w:name="List Table 4 Accent 3" w:uiPriority="49"/>
+    <w:lsdException w:name="List Table 5 Dark Accent 3" w:uiPriority="50"/>
+    <w:lsdException w:name="List Table 6 Colorful Accent 3" w:uiPriority="51"/>
+    <w:lsdException w:name="List Table 7 Colorful Accent 3" w:uiPriority="52"/>
+    <w:lsdException w:name="List Table 1 Light Accent 4" w:uiPriority="46"/>
+    <w:lsdException w:name="List Table 2 Accent 4" w:uiPriority="47"/>
+    <w:lsdException w:name="List Table 3 Accent 4" w:uiPriority="48"/>
+    <w:lsdException w:name="List Table 4 Accent 4" w:uiPriority="49"/>
+    <w:lsdException w:name="List Table 5 Dark Accent 4" w:uiPriority="50"/>
+    <w:lsdException w:name="List Table 6 Colorful Accent 4" w:uiPriority="51"/>
+    <w:lsdException w:name="List Table 7 Colorful Accent 4" w:uiPriority="52"/>
+    <w:lsdException w:name="List Table 1 Light Accent 5" w:uiPriority="46"/>
+    <w:lsdException w:name="List Table 2 Accent 5" w:uiPriority="47"/>
+    <w:lsdException w:name="List Table 3 Accent 5" w:uiPriority="48"/>
+    <w:lsdException w:name="List Table 4 Accent 5" w:uiPriority="49"/>
+    <w:lsdException w:name="List Table 5 Dark Accent 5" w:uiPriority="50"/>
+    <w:lsdException w:name="List Table 6 Colorful Accent 5" w:uiPriority="51"/>
+    <w:lsdException w:name="List Table 7 Colorful Accent 5" w:uiPriority="52"/>
+    <w:lsdException w:name="List Table 1 Light Accent 6" w:uiPriority="46"/>
+    <w:lsdException w:name="List Table 2 Accent 6" w:uiPriority="47"/>
+    <w:lsdException w:name="List Table 3 Accent 6" w:uiPriority="48"/>
+    <w:lsdException w:name="List Table 4 Accent 6" w:uiPriority="49"/>
+    <w:lsdException w:name="List Table 5 Dark Accent 6" w:uiPriority="50"/>
+    <w:lsdException w:name="List Table 6 Colorful Accent 6" w:uiPriority="51"/>
+    <w:lsdException w:name="List Table 7 Colorful Accent 6" w:uiPriority="52"/>
+    <w:lsdException w:name="Mention" w:semiHidden="1" w:unhideWhenUsed="1"/>
+    <w:lsdException w:name="Smart Hyperlink" w:semiHidden="1" w:unhideWhenUsed="1"/>
+    <w:lsdException w:name="Hashtag" w:semiHidden="1" w:unhideWhenUsed="1"/>
+    <w:lsdException w:name="Unresolved Mention" w:semiHidden="1" w:unhideWhenUsed="1"/>
+    <w:lsdException w:name="Smart Link" w:semiHidden="1" w:unhideWhenUsed="1"/>
+  </w:latentStyles>
+  <w:style w:type="paragraph" w:default="1" w:styleId="Normal">
+    <w:name w:val="Normal"/>
+    <w:qFormat/>
+  </w:style>
+  <w:style w:type="character" w:default="1" w:styleId="DefaultParagraphFont">
+    <w:name w:val="Default Paragraph Font"/>
+    <w:uiPriority w:val="1"/>
+    <w:semiHidden/>
+    <w:unhideWhenUsed/>
+  </w:style>
+  <w:style w:type="table" w:default="1" w:styleId="TableNormal">
+    <w:name w:val="Normal Table"/>
+    <w:uiPriority w:val="99"/>
+    <w:semiHidden/>
+    <w:unhideWhenUsed/>
+    <w:tblPr>
+      <w:tblInd w:w="0" w:type="dxa"/>
+      <w:tblCellMar>
+        <w:top w:w="0" w:type="dxa"/>
+        <w:left w:w="108" w:type="dxa"/>
+        <w:bottom w:w="0" w:type="dxa"/>
+        <w:right w:w="108" w:type="dxa"/>
+      </w:tblCellMar>
+    </w:tblPr>
+  </w:style>
+  <w:style w:type="numbering" w:default="1" w:styleId="NoList">
+    <w:name w:val="No List"/>
+    <w:uiPriority w:val="99"/>
+    <w:semiHidden/>
+    <w:unhideWhenUsed/>
+  </w:style>
+  <w:style w:type="character" w:styleId="PlaceholderText">
+    <w:name w:val="Placeholder Text"/>
+    <w:basedOn w:val="DefaultParagraphFont"/>
+    <w:uiPriority w:val="99"/>
+    <w:semiHidden/>
+    <w:rsid w:val="00FE046E"/>
+    <w:rPr>
+      <w:color w:val="808080"/>
+    </w:rPr>
+  </w:style>
+</w:styles>
+</file>
+
+<file path=word/glossary/webSettings.xml><?xml version="1.0" encoding="utf-8"?>
+<w:webSettings xmlns:mc="http://schemas.openxmlformats.org/markup-compatibility/2006" xmlns:r="http://schemas.openxmlformats.org/officeDocument/2006/relationships" xmlns:w="http://schemas.openxmlformats.org/wordprocessingml/2006/main" xmlns:w14="http://schemas.microsoft.com/office/word/2010/wordml" xmlns:w15="http://schemas.microsoft.com/office/word/2012/wordml" xmlns:w16cex="http://schemas.microsoft.com/office/word/2018/wordml/cex" xmlns:w16cid="http://schemas.microsoft.com/office/word/2016/wordml/cid" xmlns:w16="http://schemas.microsoft.com/office/word/2018/wordml" xmlns:w16sdtdh="http://schemas.microsoft.com/office/word/2020/wordml/sdtdatahash" xmlns:w16se="http://schemas.microsoft.com/office/word/2015/wordml/symex" mc:Ignorable="w14 w15 w16se w16cid w16 w16cex w16sdtdh">
+  <w:optimizeForBrowser/>
+  <w:allowPNG/>
+</w:webSettings>
 </file>
 
 <file path=word/theme/theme1.xml><?xml version="1.0" encoding="utf-8"?>
@@ -4307,6 +5165,29 @@
 </a:theme>
 </file>
 
+<file path=word/webextensions/taskpanes.xml><?xml version="1.0" encoding="utf-8"?>
+<wetp:taskpanes xmlns:wetp="http://schemas.microsoft.com/office/webextensions/taskpanes/2010/11">
+  <wetp:taskpane dockstate="right" visibility="0" width="350" row="2">
+    <wetp:webextensionref xmlns:r="http://schemas.openxmlformats.org/officeDocument/2006/relationships" r:id="rId1"/>
+  </wetp:taskpane>
+</wetp:taskpanes>
+</file>
+
+<file path=word/webextensions/webextension1.xml><?xml version="1.0" encoding="utf-8"?>
+<we:webextension xmlns:we="http://schemas.microsoft.com/office/webextensions/webextension/2010/11" id="{45513A05-0A78-48E4-BA06-28190DA1DDF3}">
+  <we:reference id="wa104382081" version="1.55.1.0" store="en-US" storeType="OMEX"/>
+  <we:alternateReferences>
+    <we:reference id="wa104382081" version="1.55.1.0" store="en-US" storeType="OMEX"/>
+  </we:alternateReferences>
+  <we:properties>
+    <we:property name="MENDELEY_CITATIONS" value="[{&quot;citationID&quot;:&quot;MENDELEY_CITATION_d98fce9a-5e65-4e31-b194-2d92537edb5d&quot;,&quot;properties&quot;:{&quot;noteIndex&quot;:0},&quot;isEdited&quot;:false,&quot;manualOverride&quot;:{&quot;isManuallyOverridden&quot;:false,&quot;citeprocText&quot;:&quot;(Abdul Robby et al., 2019)&quot;,&quot;manualOverrideText&quot;:&quot;&quot;},&quot;citationTag&quot;:&quot;MENDELEY_CITATION_v3_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&quot;,&quot;citationItems&quot;:[{&quot;id&quot;:&quot;9280d8d2-19f9-3a91-9f07-c789b1cb2497&quot;,&quot;itemData&quot;:{&quot;type&quot;:&quot;article-journal&quot;,&quot;id&quot;:&quot;9280d8d2-19f9-3a91-9f07-c789b1cb2497&quot;,&quot;title&quot;:&quot;Implementation of Optical Character Recognition using Tesseract with the Javanese Script Target in Android Application&quot;,&quot;author&quot;:[{&quot;family&quot;:&quot;Abdul Robby&quot;,&quot;given&quot;:&quot;G.&quot;,&quot;parse-names&quot;:false,&quot;dropping-particle&quot;:&quot;&quot;,&quot;non-dropping-particle&quot;:&quot;&quot;},{&quot;family&quot;:&quot;Tandra&quot;,&quot;given&quot;:&quot;Antonia&quot;,&quot;parse-names&quot;:false,&quot;dropping-particle&quot;:&quot;&quot;,&quot;non-dropping-particle&quot;:&quot;&quot;},{&quot;family&quot;:&quot;Susanto&quot;,&quot;given&quot;:&quot;Imelda&quot;,&quot;parse-names&quot;:false,&quot;dropping-particle&quot;:&quot;&quot;,&quot;non-dropping-particle&quot;:&quot;&quot;},{&quot;family&quot;:&quot;Harefa&quot;,&quot;given&quot;:&quot;Jeklin&quot;,&quot;parse-names&quot;:false,&quot;dropping-particle&quot;:&quot;&quot;,&quot;non-dropping-particle&quot;:&quot;&quot;},{&quot;family&quot;:&quot;Chowanda&quot;,&quot;given&quot;:&quot;Andry&quot;,&quot;parse-names&quot;:false,&quot;dropping-particle&quot;:&quot;&quot;,&quot;non-dropping-particle&quot;:&quot;&quot;}],&quot;container-title&quot;:&quot;Procedia Computer Science&quot;,&quot;container-title-short&quot;:&quot;Procedia Comput Sci&quot;,&quot;accessed&quot;:{&quot;date-parts&quot;:[[2023,6,8]]},&quot;DOI&quot;:&quot;10.1016/J.PROCS.2019.09.006&quot;,&quot;ISSN&quot;:&quot;1877-0509&quot;,&quot;issued&quot;:{&quot;date-parts&quot;:[[2019,1,1]]},&quot;page&quot;:&quot;499-505&quot;,&quot;abstract&quot;:&quot;Recognising characters from text have been a popular topic in the computer vision area. The application can benefit to many problems in the world. For example: recognising text in documents, classifying the text or scripts of documents, plate recognition, etc. Many researchers have been developed the methods for recognising characters in by using Optical Character Recognition methods. Although text recognition problem using Optical Character Recognition has been more or less solved, most of the Optical Character Recognition problem explored is belong to Latin alphabet texts. Meanwhile, there are several languages have non-Latin scripts as the written text. Recognising a non-Latin script is quite challenging as the contour and shape of the text are relatively different with a Latin script text. This research aims to collect datasets for OCR in Javanese characters. A total of 5880 characters were collected and trained with several methods with Tesseract OCR tools. The models then be implemented to a mobile phone (Android based). The highest accuracy (97,50%) achieved by the model was achieved by combining single boundary box for the whole parts of the character and the separate boundary boxes in main body and sandangan parts.&quot;,&quot;publisher&quot;:&quot;Elsevier&quot;,&quot;volume&quot;:&quot;157&quot;},&quot;isTemporary&quot;:false}]},{&quot;citationID&quot;:&quot;MENDELEY_CITATION_a0c3ed82-137e-42d0-95d7-3530b0b63747&quot;,&quot;properties&quot;:{&quot;noteIndex&quot;:0},&quot;isEdited&quot;:false,&quot;manualOverride&quot;:{&quot;isManuallyOverridden&quot;:false,&quot;citeprocText&quot;:&quot;(Abdul Robby et al., 2019)&quot;,&quot;manualOverrideText&quot;:&quot;&quot;},&quot;citationTag&quot;:&quot;MENDELEY_CITATION_v3_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&quot;,&quot;citationItems&quot;:[{&quot;id&quot;:&quot;9280d8d2-19f9-3a91-9f07-c789b1cb2497&quot;,&quot;itemData&quot;:{&quot;type&quot;:&quot;article-journal&quot;,&quot;id&quot;:&quot;9280d8d2-19f9-3a91-9f07-c789b1cb2497&quot;,&quot;title&quot;:&quot;Implementation of Optical Character Recognition using Tesseract with the Javanese Script Target in Android Application&quot;,&quot;author&quot;:[{&quot;family&quot;:&quot;Abdul Robby&quot;,&quot;given&quot;:&quot;G.&quot;,&quot;parse-names&quot;:false,&quot;dropping-particle&quot;:&quot;&quot;,&quot;non-dropping-particle&quot;:&quot;&quot;},{&quot;family&quot;:&quot;Tandra&quot;,&quot;given&quot;:&quot;Antonia&quot;,&quot;parse-names&quot;:false,&quot;dropping-particle&quot;:&quot;&quot;,&quot;non-dropping-particle&quot;:&quot;&quot;},{&quot;family&quot;:&quot;Susanto&quot;,&quot;given&quot;:&quot;Imelda&quot;,&quot;parse-names&quot;:false,&quot;dropping-particle&quot;:&quot;&quot;,&quot;non-dropping-particle&quot;:&quot;&quot;},{&quot;family&quot;:&quot;Harefa&quot;,&quot;given&quot;:&quot;Jeklin&quot;,&quot;parse-names&quot;:false,&quot;dropping-particle&quot;:&quot;&quot;,&quot;non-dropping-particle&quot;:&quot;&quot;},{&quot;family&quot;:&quot;Chowanda&quot;,&quot;given&quot;:&quot;Andry&quot;,&quot;parse-names&quot;:false,&quot;dropping-particle&quot;:&quot;&quot;,&quot;non-dropping-particle&quot;:&quot;&quot;}],&quot;container-title&quot;:&quot;Procedia Computer Science&quot;,&quot;container-title-short&quot;:&quot;Procedia Comput Sci&quot;,&quot;accessed&quot;:{&quot;date-parts&quot;:[[2023,6,8]]},&quot;DOI&quot;:&quot;10.1016/J.PROCS.2019.09.006&quot;,&quot;ISSN&quot;:&quot;1877-0509&quot;,&quot;issued&quot;:{&quot;date-parts&quot;:[[2019,1,1]]},&quot;page&quot;:&quot;499-505&quot;,&quot;abstract&quot;:&quot;Recognising characters from text have been a popular topic in the computer vision area. The application can benefit to many problems in the world. For example: recognising text in documents, classifying the text or scripts of documents, plate recognition, etc. Many researchers have been developed the methods for recognising characters in by using Optical Character Recognition methods. Although text recognition problem using Optical Character Recognition has been more or less solved, most of the Optical Character Recognition problem explored is belong to Latin alphabet texts. Meanwhile, there are several languages have non-Latin scripts as the written text. Recognising a non-Latin script is quite challenging as the contour and shape of the text are relatively different with a Latin script text. This research aims to collect datasets for OCR in Javanese characters. A total of 5880 characters were collected and trained with several methods with Tesseract OCR tools. The models then be implemented to a mobile phone (Android based). The highest accuracy (97,50%) achieved by the model was achieved by combining single boundary box for the whole parts of the character and the separate boundary boxes in main body and sandangan parts.&quot;,&quot;publisher&quot;:&quot;Elsevier&quot;,&quot;volume&quot;:&quot;157&quot;},&quot;isTemporary&quot;:false}]},{&quot;citationID&quot;:&quot;MENDELEY_CITATION_8afde214-f00b-42d7-88bc-6a121808804f&quot;,&quot;properties&quot;:{&quot;noteIndex&quot;:0},&quot;isEdited&quot;:false,&quot;manualOverride&quot;:{&quot;isManuallyOverridden&quot;:false,&quot;citeprocText&quot;:&quot;(Lecun et al., 2015)&quot;,&quot;manualOverrideText&quot;:&quot;&quot;},&quot;citationTag&quot;:&quot;MENDELEY_CITATION_v3_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&quot;,&quot;citationItems&quot;:[{&quot;id&quot;:&quot;65d43839-e8e7-31cd-a28d-5d5c98ae75af&quot;,&quot;itemData&quot;:{&quot;type&quot;:&quot;article-journal&quot;,&quot;id&quot;:&quot;65d43839-e8e7-31cd-a28d-5d5c98ae75af&quot;,&quot;title&quot;:&quot;Deep learning&quot;,&quot;author&quot;:[{&quot;family&quot;:&quot;Lecun&quot;,&quot;given&quot;:&quot;Yann&quot;,&quot;parse-names&quot;:false,&quot;dropping-particle&quot;:&quot;&quot;,&quot;non-dropping-particle&quot;:&quot;&quot;},{&quot;family&quot;:&quot;Bengio&quot;,&quot;given&quot;:&quot;Yoshua&quot;,&quot;parse-names&quot;:false,&quot;dropping-particle&quot;:&quot;&quot;,&quot;non-dropping-particle&quot;:&quot;&quot;},{&quot;family&quot;:&quot;Hinton&quot;,&quot;given&quot;:&quot;Geoffrey&quot;,&quot;parse-names&quot;:false,&quot;dropping-particle&quot;:&quot;&quot;,&quot;non-dropping-particle&quot;:&quot;&quot;}],&quot;container-title&quot;:&quot;Nature 2015 521:7553&quot;,&quot;accessed&quot;:{&quot;date-parts&quot;:[[2023,6,8]]},&quot;DOI&quot;:&quot;10.1038/nature14539&quot;,&quot;ISSN&quot;:&quot;1476-4687&quot;,&quot;PMID&quot;:&quot;26017442&quot;,&quot;URL&quot;:&quot;https://www.nature.com/articles/nature14539&quot;,&quot;issued&quot;:{&quot;date-parts&quot;:[[2015,5,27]]},&quot;page&quot;:&quot;436-444&quot;,&quot;abstract&quot;:&quot;Deep learning allows computational models that are composed of multiple processing layers to learn representations of data with multiple levels of abstraction. These methods have dramatically improved the state-of-the-art in speech recognition, visual object recognition, object detection and many other domains such as drug discovery and genomics. Deep learning discovers intricate structure in large data sets by using the backpropagation algorithm to indicate how a machine should change its internal parameters that are used to compute the representation in each layer from the representation in the previous layer. Deep convolutional nets have brought about breakthroughs in processing images, video, speech and audio, whereas recurrent nets have shone light on sequential data such as text and speech.&quot;,&quot;publisher&quot;:&quot;Nature Publishing Group&quot;,&quot;issue&quot;:&quot;7553&quot;,&quot;volume&quot;:&quot;521&quot;,&quot;container-title-short&quot;:&quot;&quot;},&quot;isTemporary&quot;:false}]},{&quot;citationID&quot;:&quot;MENDELEY_CITATION_b705e639-4339-4c7b-a3d1-ab75eec06cd6&quot;,&quot;properties&quot;:{&quot;noteIndex&quot;:0},&quot;isEdited&quot;:false,&quot;manualOverride&quot;:{&quot;isManuallyOverridden&quot;:false,&quot;citeprocText&quot;:&quot;(Ahmed et al., 2022)&quot;,&quot;manualOverrideText&quot;:&quot;&quot;},&quot;citationTag&quot;:&quot;MENDELEY_CITATION_v3_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&quot;,&quot;citationItems&quot;:[{&quot;id&quot;:&quot;3b31f7b7-bb39-3fea-95aa-ba004f349295&quot;,&quot;itemData&quot;:{&quot;type&quot;:&quot;article-journal&quot;,&quot;id&quot;:&quot;3b31f7b7-bb39-3fea-95aa-ba004f349295&quot;,&quot;title&quot;:&quot;Kurdish Handwritten character recognition using deep learning techniques&quot;,&quot;author&quot;:[{&quot;family&quot;:&quot;Ahmed&quot;,&quot;given&quot;:&quot;Rebin M.&quot;,&quot;parse-names&quot;:false,&quot;dropping-particle&quot;:&quot;&quot;,&quot;non-dropping-particle&quot;:&quot;&quot;},{&quot;family&quot;:&quot;Rashid&quot;,&quot;given&quot;:&quot;Tarik A.&quot;,&quot;parse-names&quot;:false,&quot;dropping-particle&quot;:&quot;&quot;,&quot;non-dropping-particle&quot;:&quot;&quot;},{&quot;family&quot;:&quot;Fattah&quot;,&quot;given&quot;:&quot;Polla&quot;,&quot;parse-names&quot;:false,&quot;dropping-particle&quot;:&quot;&quot;,&quot;non-dropping-particle&quot;:&quot;&quot;},{&quot;family&quot;:&quot;Alsadoon&quot;,&quot;given&quot;:&quot;Abeer&quot;,&quot;parse-names&quot;:false,&quot;dropping-particle&quot;:&quot;&quot;,&quot;non-dropping-particle&quot;:&quot;&quot;},{&quot;family&quot;:&quot;Bacanin&quot;,&quot;given&quot;:&quot;Nebojsa&quot;,&quot;parse-names&quot;:false,&quot;dropping-particle&quot;:&quot;&quot;,&quot;non-dropping-particle&quot;:&quot;&quot;},{&quot;family&quot;:&quot;Mirjalili&quot;,&quot;given&quot;:&quot;Seyedali&quot;,&quot;parse-names&quot;:false,&quot;dropping-particle&quot;:&quot;&quot;,&quot;non-dropping-particle&quot;:&quot;&quot;},{&quot;family&quot;:&quot;Vimal&quot;,&quot;given&quot;:&quot;S.&quot;,&quot;parse-names&quot;:false,&quot;dropping-particle&quot;:&quot;&quot;,&quot;non-dropping-particle&quot;:&quot;&quot;},{&quot;family&quot;:&quot;Chhabra&quot;,&quot;given&quot;:&quot;Amit&quot;,&quot;parse-names&quot;:false,&quot;dropping-particle&quot;:&quot;&quot;,&quot;non-dropping-particle&quot;:&quot;&quot;}],&quot;container-title&quot;:&quot;Gene Expression Patterns&quot;,&quot;accessed&quot;:{&quot;date-parts&quot;:[[2023,6,8]]},&quot;DOI&quot;:&quot;10.1016/J.GEP.2022.119278&quot;,&quot;ISSN&quot;:&quot;1567-133X&quot;,&quot;PMID&quot;:&quot;36195308&quot;,&quot;issued&quot;:{&quot;date-parts&quot;:[[2022,12,1]]},&quot;page&quot;:&quot;119278&quot;,&quot;abstract&quot;:&quot;Handwriting recognition is regarded as a dynamic and inspiring topic in the exploration of pattern recognition and image processing. It has many applications including a blind reading aid, computerized reading, and processing for paper documents, making any handwritten document searchable and converting it into structural text form. High accuracy rates have been achieved by this technology when recognizing handwriting recognition systems for English, Chinese Arabic, Persian, and many other languages. However, there is not such a system for recognizing Kurdish handwriting. In this paper, an attempt is made to design and develop a model that can recognize handwritten characters for Kurdish alphabets using deep learning techniques. Kurdish (Sorani) contains 34 characters and mainly employs an Arabic/Persian based script with modified alphabets. In this work, a Deep Convolutional Neural Network model is employed that has shown exemplary performance in handwriting recognition systems. Then, a comprehensive database has been created for handwritten Kurdish characters which contain more than 40 thousand images. The created database has been used for training the Deep Convolutional Neural Network model for classification and recognition tasks. In the proposed system the experimental results show an acceptable recognition level. The testing results reported an 83% accuracy rate, and training accuracy reported a 96% accuracy rate. From the experimental results, it is clear that the proposed deep learning model is performing well and comparable to the similar to other languages handwriting recognition systems.&quot;,&quot;publisher&quot;:&quot;Elsevier&quot;,&quot;volume&quot;:&quot;46&quot;,&quot;container-title-short&quot;:&quot;&quot;},&quot;isTemporary&quot;:false}]},{&quot;citationID&quot;:&quot;MENDELEY_CITATION_54e23a4b-7067-4e70-a464-ff3c466507ad&quot;,&quot;properties&quot;:{&quot;noteIndex&quot;:0},&quot;isEdited&quot;:false,&quot;manualOverride&quot;:{&quot;isManuallyOverridden&quot;:false,&quot;citeprocText&quot;:&quot;(Lecun et al., 2015)&quot;,&quot;manualOverrideText&quot;:&quot;&quot;},&quot;citationTag&quot;:&quot;MENDELEY_CITATION_v3_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&quot;,&quot;citationItems&quot;:[{&quot;id&quot;:&quot;65d43839-e8e7-31cd-a28d-5d5c98ae75af&quot;,&quot;itemData&quot;:{&quot;type&quot;:&quot;article-journal&quot;,&quot;id&quot;:&quot;65d43839-e8e7-31cd-a28d-5d5c98ae75af&quot;,&quot;title&quot;:&quot;Deep learning&quot;,&quot;author&quot;:[{&quot;family&quot;:&quot;Lecun&quot;,&quot;given&quot;:&quot;Yann&quot;,&quot;parse-names&quot;:false,&quot;dropping-particle&quot;:&quot;&quot;,&quot;non-dropping-particle&quot;:&quot;&quot;},{&quot;family&quot;:&quot;Bengio&quot;,&quot;given&quot;:&quot;Yoshua&quot;,&quot;parse-names&quot;:false,&quot;dropping-particle&quot;:&quot;&quot;,&quot;non-dropping-particle&quot;:&quot;&quot;},{&quot;family&quot;:&quot;Hinton&quot;,&quot;given&quot;:&quot;Geoffrey&quot;,&quot;parse-names&quot;:false,&quot;dropping-particle&quot;:&quot;&quot;,&quot;non-dropping-particle&quot;:&quot;&quot;}],&quot;container-title&quot;:&quot;Nature 2015 521:7553&quot;,&quot;accessed&quot;:{&quot;date-parts&quot;:[[2023,6,8]]},&quot;DOI&quot;:&quot;10.1038/nature14539&quot;,&quot;ISSN&quot;:&quot;1476-4687&quot;,&quot;PMID&quot;:&quot;26017442&quot;,&quot;URL&quot;:&quot;https://www.nature.com/articles/nature14539&quot;,&quot;issued&quot;:{&quot;date-parts&quot;:[[2015,5,27]]},&quot;page&quot;:&quot;436-444&quot;,&quot;abstract&quot;:&quot;Deep learning allows computational models that are composed of multiple processing layers to learn representations of data with multiple levels of abstraction. These methods have dramatically improved the state-of-the-art in speech recognition, visual object recognition, object detection and many other domains such as drug discovery and genomics. Deep learning discovers intricate structure in large data sets by using the backpropagation algorithm to indicate how a machine should change its internal parameters that are used to compute the representation in each layer from the representation in the previous layer. Deep convolutional nets have brought about breakthroughs in processing images, video, speech and audio, whereas recurrent nets have shone light on sequential data such as text and speech.&quot;,&quot;publisher&quot;:&quot;Nature Publishing Group&quot;,&quot;issue&quot;:&quot;7553&quot;,&quot;volume&quot;:&quot;521&quot;,&quot;container-title-short&quot;:&quot;&quot;},&quot;isTemporary&quot;:false}]},{&quot;citationID&quot;:&quot;MENDELEY_CITATION_aef896f0-2df4-45c9-a60c-054743904592&quot;,&quot;properties&quot;:{&quot;noteIndex&quot;:0},&quot;isEdited&quot;:false,&quot;manualOverride&quot;:{&quot;isManuallyOverridden&quot;:false,&quot;citeprocText&quot;:&quot;(Chandrarathne et al., 2020; Li et al., 2022)&quot;,&quot;manualOverrideText&quot;:&quot;&quot;},&quot;citationTag&quot;:&quot;MENDELEY_CITATION_v3_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&quot;,&quot;citationItems&quot;:[{&quot;id&quot;:&quot;774b1cf0-7654-3394-b12a-a1e23bf8b178&quot;,&quot;itemData&quot;:{&quot;type&quot;:&quot;article-journal&quot;,&quot;id&quot;:&quot;774b1cf0-7654-3394-b12a-a1e23bf8b178&quot;,&quot;title&quot;:&quot;A Comprehensive Study on Deep Image Classification with Small Datasets&quot;,&quot;author&quot;:[{&quot;family&quot;:&quot;Chandrarathne&quot;,&quot;given&quot;:&quot;Gayani&quot;,&quot;parse-names&quot;:false,&quot;dropping-particle&quot;:&quot;&quot;,&quot;non-dropping-particle&quot;:&quot;&quot;},{&quot;family&quot;:&quot;Thanikasalam&quot;,&quot;given&quot;:&quot;Kokul&quot;,&quot;parse-names&quot;:false,&quot;dropping-particle&quot;:&quot;&quot;,&quot;non-dropping-particle&quot;:&quot;&quot;},{&quot;family&quot;:&quot;Pinidiyaarachchi&quot;,&quot;given&quot;:&quot;Amalka&quot;,&quot;parse-names&quot;:false,&quot;dropping-particle&quot;:&quot;&quot;,&quot;non-dropping-particle&quot;:&quot;&quot;}],&quot;container-title&quot;:&quot;Lecture Notes in Electrical Engineering&quot;,&quot;accessed&quot;:{&quot;date-parts&quot;:[[2023,6,8]]},&quot;DOI&quot;:&quot;10.1007/978-981-15-1289-6_9/COVER&quot;,&quot;ISBN&quot;:&quot;9789811512889&quot;,&quot;ISSN&quot;:&quot;18761119&quot;,&quot;URL&quot;:&quot;https://link.springer.com/chapter/10.1007/978-981-15-1289-6_9&quot;,&quot;issued&quot;:{&quot;date-parts&quot;:[[2020]]},&quot;page&quot;:&quot;93-106&quot;,&quot;abstract&quot;:&quot;Convolutional Neural Networks (CNNs) showed state-of-the-art accuracy in image classification on large-scale image datasets. However, CNNs show considerable poor performance in classifying tiny data since their large number of parameters over-fit the training data. We investigate the classification characteristics of CNNs on tiny data, which are important for many practical applications. This study analyzes the performance of CNNs for direct and transfer learning based training approaches. Evaluation is performed on two publicly available benchmark datasets. Our study shows the accuracy change when altering the DCNN depth in direct training to indicate the optimal depth for direct training. Further, fine-tuning source and target network with lower learning rate gives higher accuracy for tiny image classification.&quot;,&quot;publisher&quot;:&quot;Springer&quot;,&quot;volume&quot;:&quot;619&quot;,&quot;container-title-short&quot;:&quot;&quot;},&quot;isTemporary&quot;:false},{&quot;id&quot;:&quot;6110a13b-7c83-3a28-b8e2-d3d53be87ca0&quot;,&quot;itemData&quot;:{&quot;type&quot;:&quot;article-journal&quot;,&quot;id&quot;:&quot;6110a13b-7c83-3a28-b8e2-d3d53be87ca0&quot;,&quot;title&quot;:&quot;A Survey of Convolutional Neural Networks: Analysis, Applications, and Prospects&quot;,&quot;author&quot;:[{&quot;family&quot;:&quot;Li&quot;,&quot;given&quot;:&quot;Zewen&quot;,&quot;parse-names&quot;:false,&quot;dropping-particle&quot;:&quot;&quot;,&quot;non-dropping-particle&quot;:&quot;&quot;},{&quot;family&quot;:&quot;Liu&quot;,&quot;given&quot;:&quot;Fan&quot;,&quot;parse-names&quot;:false,&quot;dropping-particle&quot;:&quot;&quot;,&quot;non-dropping-particle&quot;:&quot;&quot;},{&quot;family&quot;:&quot;Yang&quot;,&quot;given&quot;:&quot;Wenjie&quot;,&quot;parse-names&quot;:false,&quot;dropping-particle&quot;:&quot;&quot;,&quot;non-dropping-particle&quot;:&quot;&quot;},{&quot;family&quot;:&quot;Peng&quot;,&quot;given&quot;:&quot;Shouheng&quot;,&quot;parse-names&quot;:false,&quot;dropping-particle&quot;:&quot;&quot;,&quot;non-dropping-particle&quot;:&quot;&quot;},{&quot;family&quot;:&quot;Zhou&quot;,&quot;given&quot;:&quot;Jun&quot;,&quot;parse-names&quot;:false,&quot;dropping-particle&quot;:&quot;&quot;,&quot;non-dropping-particle&quot;:&quot;&quot;}],&quot;container-title&quot;:&quot;IEEE Transactions on Neural Networks and Learning Systems&quot;,&quot;container-title-short&quot;:&quot;IEEE Trans Neural Netw Learn Syst&quot;,&quot;accessed&quot;:{&quot;date-parts&quot;:[[2023,6,8]]},&quot;DOI&quot;:&quot;10.1109/TNNLS.2021.3084827&quot;,&quot;ISSN&quot;:&quot;21622388&quot;,&quot;PMID&quot;:&quot;34111009&quot;,&quot;issued&quot;:{&quot;date-parts&quot;:[[2022,12,1]]},&quot;page&quot;:&quot;6999-7019&quot;,&quot;abstract&quot;:&quot;A convolutional neural network (CNN) is one of the most significant networks in the deep learning field. Since CNN made impressive achievements in many areas, including but not limited to computer vision and natural language processing, it attracted much attention from both industry and academia in the past few years. The existing reviews mainly focus on CNN's applications in different scenarios without considering CNN from a general perspective, and some novel ideas proposed recently are not covered. In this review, we aim to provide some novel ideas and prospects in this fast-growing field. Besides, not only 2-D convolution but also 1-D and multidimensional ones are involved. First, this review introduces the history of CNN. Second, we provide an overview of various convolutions. Third, some classic and advanced CNN models are introduced; especially those key points making them reach state-of-the-art results. Fourth, through experimental analysis, we draw some conclusions and provide several rules of thumb for functions and hyperparameter selection. Fifth, the applications of 1-D, 2-D, and multidimensional convolution are covered. Finally, some open issues and promising directions for CNN are discussed as guidelines for future work.&quot;,&quot;publisher&quot;:&quot;Institute of Electrical and Electronics Engineers Inc.&quot;,&quot;issue&quot;:&quot;12&quot;,&quot;volume&quot;:&quot;33&quot;},&quot;isTemporary&quot;:false}]},{&quot;citationID&quot;:&quot;MENDELEY_CITATION_ca96f154-4713-450b-b744-0b84c0d39e4c&quot;,&quot;properties&quot;:{&quot;noteIndex&quot;:0},&quot;isEdited&quot;:false,&quot;manualOverride&quot;:{&quot;isManuallyOverridden&quot;:false,&quot;citeprocText&quot;:&quot;(He et al., 2015)&quot;,&quot;manualOverrideText&quot;:&quot;&quot;},&quot;citationTag&quot;:&quot;MENDELEY_CITATION_v3_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&quot;,&quot;citationItems&quot;:[{&quot;id&quot;:&quot;b09b5114-6427-3e8c-be0f-ff9ee8cb8704&quot;,&quot;itemData&quot;:{&quot;type&quot;:&quot;article-journal&quot;,&quot;id&quot;:&quot;b09b5114-6427-3e8c-be0f-ff9ee8cb8704&quot;,&quot;title&quot;:&quot;Deep Residual Learning for Image Recognition&quot;,&quot;author&quot;:[{&quot;family&quot;:&quot;He&quot;,&quot;given&quot;:&quot;Kaiming&quot;,&quot;parse-names&quot;:false,&quot;dropping-particle&quot;:&quot;&quot;,&quot;non-dropping-particle&quot;:&quot;&quot;},{&quot;family&quot;:&quot;Zhang&quot;,&quot;given&quot;:&quot;Xiangyu&quot;,&quot;parse-names&quot;:false,&quot;dropping-particle&quot;:&quot;&quot;,&quot;non-dropping-particle&quot;:&quot;&quot;},{&quot;family&quot;:&quot;Ren&quot;,&quot;given&quot;:&quot;Shaoqing&quot;,&quot;parse-names&quot;:false,&quot;dropping-particle&quot;:&quot;&quot;,&quot;non-dropping-particle&quot;:&quot;&quot;},{&quot;family&quot;:&quot;Sun&quot;,&quot;given&quot;:&quot;Jian&quot;,&quot;parse-names&quot;:false,&quot;dropping-particle&quot;:&quot;&quot;,&quot;non-dropping-particle&quot;:&quot;&quot;}],&quot;container-title&quot;:&quot;Proceedings of the IEEE Computer Society Conference on Computer Vision and Pattern Recognition&quot;,&quot;accessed&quot;:{&quot;date-parts&quot;:[[2023,6,8]]},&quot;DOI&quot;:&quot;10.1109/CVPR.2016.90&quot;,&quot;ISBN&quot;:&quot;9781467388504&quot;,&quot;ISSN&quot;:&quot;10636919&quot;,&quot;URL&quot;:&quot;https://arxiv.org/abs/1512.03385v1&quot;,&quot;issued&quot;:{&quot;date-parts&quot;:[[2015,12,10]]},&quot;page&quot;:&quot;770-778&quot;,&quot;abstract&quot;:&quot;Deeper neural networks are more difficult to train. We present a residual\nlearning framework to ease the training of networks that are substantially\ndeeper than those used previously. We explicitly reformulate the layers as\nlearning residual functions with reference to the layer inputs, instead of\nlearning unreferenced functions. We provide comprehensive empirical evidence\nshowing that these residual networks are easier to optimize, and can gain\naccuracy from considerably increased depth. On the ImageNet dataset we evaluate\nresidual nets with a depth of up to 152 layers---8x deeper than VGG nets but\nstill having lower complexity. An ensemble of these residual nets achieves\n3.57% error on the ImageNet test set. This result won the 1st place on the\nILSVRC 2015 classification task. We also present analysis on CIFAR-10 with 100\nand 1000 layers. The depth of representations is of central importance for many visual\nrecognition tasks. Solely due to our extremely deep representations, we obtain\na 28% relative improvement on the COCO object detection dataset. Deep residual\nnets are foundations of our submissions to ILSVRC &amp; COCO 2015 competitions,\nwhere we also won the 1st places on the tasks of ImageNet detection, ImageNet\nlocalization, COCO detection, and COCO segmentation.&quot;,&quot;publisher&quot;:&quot;IEEE Computer Society&quot;,&quot;volume&quot;:&quot;2016-December&quot;,&quot;container-title-short&quot;:&quot;&quot;},&quot;isTemporary&quot;:false}]},{&quot;citationID&quot;:&quot;MENDELEY_CITATION_139a309c-c0ea-43d9-9e28-68d1a4a7ba66&quot;,&quot;properties&quot;:{&quot;noteIndex&quot;:0},&quot;isEdited&quot;:false,&quot;manualOverride&quot;:{&quot;isManuallyOverridden&quot;:false,&quot;citeprocText&quot;:&quot;(Yosinski et al., 2014)&quot;,&quot;manualOverrideText&quot;:&quot;&quot;},&quot;citationTag&quot;:&quot;MENDELEY_CITATION_v3_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&quot;,&quot;citationItems&quot;:[{&quot;id&quot;:&quot;097833ef-c77f-3c0f-b1ab-313bfad04ded&quot;,&quot;itemData&quot;:{&quot;type&quot;:&quot;article-journal&quot;,&quot;id&quot;:&quot;097833ef-c77f-3c0f-b1ab-313bfad04ded&quot;,&quot;title&quot;:&quot;How transferable are features in deep neural networks?&quot;,&quot;author&quot;:[{&quot;family&quot;:&quot;Yosinski&quot;,&quot;given&quot;:&quot;Jason&quot;,&quot;parse-names&quot;:false,&quot;dropping-particle&quot;:&quot;&quot;,&quot;non-dropping-particle&quot;:&quot;&quot;},{&quot;family&quot;:&quot;Clune&quot;,&quot;given&quot;:&quot;Jeff&quot;,&quot;parse-names&quot;:false,&quot;dropping-particle&quot;:&quot;&quot;,&quot;non-dropping-particle&quot;:&quot;&quot;},{&quot;family&quot;:&quot;Bengio&quot;,&quot;given&quot;:&quot;Yoshua&quot;,&quot;parse-names&quot;:false,&quot;dropping-particle&quot;:&quot;&quot;,&quot;non-dropping-particle&quot;:&quot;&quot;},{&quot;family&quot;:&quot;Lipson&quot;,&quot;given&quot;:&quot;Hod&quot;,&quot;parse-names&quot;:false,&quot;dropping-particle&quot;:&quot;&quot;,&quot;non-dropping-particle&quot;:&quot;&quot;}],&quot;container-title&quot;:&quot;Advances in Neural Information Processing Systems&quot;,&quot;container-title-short&quot;:&quot;Adv Neural Inf Process Syst&quot;,&quot;accessed&quot;:{&quot;date-parts&quot;:[[2023,6,8]]},&quot;ISSN&quot;:&quot;10495258&quot;,&quot;URL&quot;:&quot;https://arxiv.org/abs/1411.1792v1&quot;,&quot;issued&quot;:{&quot;date-parts&quot;:[[2014,11,6]]},&quot;page&quot;:&quot;3320-3328&quot;,&quot;abstract&quot;:&quot;Many deep neural networks trained on natural images exhibit a curious\nphenomenon in common: on the first layer they learn features similar to Gabor\nfilters and color blobs. Such first-layer features appear not to be specific to\na particular dataset or task, but general in that they are applicable to many\ndatasets and tasks. Features must eventually transition from general to\nspecific by the last layer of the network, but this transition has not been\nstudied extensively. In this paper we experimentally quantify the generality\nversus specificity of neurons in each layer of a deep convolutional neural\nnetwork and report a few surprising results. Transferability is negatively\naffected by two distinct issues: (1) the specialization of higher layer neurons\nto their original task at the expense of performance on the target task, which\nwas expected, and (2) optimization difficulties related to splitting networks\nbetween co-adapted neurons, which was not expected. In an example network\ntrained on ImageNet, we demonstrate that either of these two issues may\ndominate, depending on whether features are transferred from the bottom,\nmiddle, or top of the network. We also document that the transferability of\nfeatures decreases as the distance between the base task and target task\nincreases, but that transferring features even from distant tasks can be better\nthan using random features. A final surprising result is that initializing a\nnetwork with transferred features from almost any number of layers can produce\na boost to generalization that lingers even after fine-tuning to the target\ndataset.&quot;,&quot;publisher&quot;:&quot;Neural information processing systems foundation&quot;,&quot;issue&quot;:&quot;January&quot;,&quot;volume&quot;:&quot;4&quot;},&quot;isTemporary&quot;:false}]},{&quot;citationID&quot;:&quot;MENDELEY_CITATION_574584b3-1775-40ba-bf1c-27d65437b7be&quot;,&quot;properties&quot;:{&quot;noteIndex&quot;:0},&quot;isEdited&quot;:false,&quot;manualOverride&quot;:{&quot;isManuallyOverridden&quot;:false,&quot;citeprocText&quot;:&quot;(Deng et al., 2010)&quot;,&quot;manualOverrideText&quot;:&quot;&quot;},&quot;citationTag&quot;:&quot;MENDELEY_CITATION_v3_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&quot;,&quot;citationItems&quot;:[{&quot;id&quot;:&quot;a8d17614-bf11-3dfa-b619-f93bd6f0814a&quot;,&quot;itemData&quot;:{&quot;type&quot;:&quot;article-journal&quot;,&quot;id&quot;:&quot;a8d17614-bf11-3dfa-b619-f93bd6f0814a&quot;,&quot;title&quot;:&quot;ImageNet: A large-scale hierarchical image database&quot;,&quot;author&quot;:[{&quot;family&quot;:&quot;Deng&quot;,&quot;given&quot;:&quot;Jia&quot;,&quot;parse-names&quot;:false,&quot;dropping-particle&quot;:&quot;&quot;,&quot;non-dropping-particle&quot;:&quot;&quot;},{&quot;family&quot;:&quot;Dong&quot;,&quot;given&quot;:&quot;Wei&quot;,&quot;parse-names&quot;:false,&quot;dropping-particle&quot;:&quot;&quot;,&quot;non-dropping-particle&quot;:&quot;&quot;},{&quot;family&quot;:&quot;Socher&quot;,&quot;given&quot;:&quot;Richard&quot;,&quot;parse-names&quot;:false,&quot;dropping-particle&quot;:&quot;&quot;,&quot;non-dropping-particle&quot;:&quot;&quot;},{&quot;family&quot;:&quot;Li&quot;,&quot;given&quot;:&quot;Li-Jia&quot;,&quot;parse-names&quot;:false,&quot;dropping-particle&quot;:&quot;&quot;,&quot;non-dropping-particle&quot;:&quot;&quot;},{&quot;family&quot;:&quot;Kai Li&quot;,&quot;given&quot;:&quot;&quot;,&quot;parse-names&quot;:false,&quot;dropping-particle&quot;:&quot;&quot;,&quot;non-dropping-particle&quot;:&quot;&quot;},{&quot;family&quot;:&quot;Li Fei-Fei&quot;,&quot;given&quot;:&quot;&quot;,&quot;parse-names&quot;:false,&quot;dropping-particle&quot;:&quot;&quot;,&quot;non-dropping-particle&quot;:&quot;&quot;}],&quot;accessed&quot;:{&quot;date-parts&quot;:[[2023,6,8]]},&quot;DOI&quot;:&quot;10.1109/CVPR.2009.5206848&quot;,&quot;issued&quot;:{&quot;date-parts&quot;:[[2010,3,1]]},&quot;page&quot;:&quot;248-255&quot;,&quot;abstract&quot;:&quot;The explosion of image data on the Internet has the potential to foster more sophisticated and robust models and algorithms to index, retrieve, organize and interact with images and multimedia data. But exactly how such data can be harnessed and organized remains a critical problem. We introduce here a new database called ldquoImageNetrdquo, a large-scale ontology of images built upon the backbone of the WordNet structure. ImageNet aims to populate the majority of the 80,000 synsets of WordNet with an average of 500-1000 clean and full resolution images. This will result in tens of millions of annotated images organized by the semantic hierarchy of WordNet. This paper offers a detailed analysis of ImageNet in its current state: 12 subtrees with 5247 synsets and 3.2 million images in total. We show that ImageNet is much larger in scale and diversity and much more accurate than the current image datasets. Constructing such a large-scale database is a challenging task. We describe the data collection scheme with Amazon Mechanical Turk. Lastly, we illustrate the usefulness of ImageNet through three simple applications in object recognition, image classification and automatic object clustering. We hope that the scale, accuracy, diversity and hierarchical structure of ImageNet can offer unparalleled opportunities to researchers in the computer vision community and beyond.&quot;,&quot;publisher&quot;:&quot;Institute of Electrical and Electronics Engineers (IEEE)&quot;,&quot;container-title-short&quot;:&quot;&quot;},&quot;isTemporary&quot;:false}]},{&quot;citationID&quot;:&quot;MENDELEY_CITATION_68c6bab1-1834-43b3-8d28-bbfd09d141e0&quot;,&quot;properties&quot;:{&quot;noteIndex&quot;:0},&quot;isEdited&quot;:false,&quot;manualOverride&quot;:{&quot;isManuallyOverridden&quot;:true,&quot;citeprocText&quot;:&quot;(Kesaulya et al., 2022)&quot;,&quot;manualOverrideText&quot;:&quot;(Kesaulya et al., 2022&quot;},&quot;citationTag&quot;:&quot;MENDELEY_CITATION_v3_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&quot;,&quot;citationItems&quot;:[{&quot;id&quot;:&quot;efba6417-b601-375a-90a7-eef36e2edf15&quot;,&quot;itemData&quot;:{&quot;type&quot;:&quot;article-journal&quot;,&quot;id&quot;:&quot;efba6417-b601-375a-90a7-eef36e2edf15&quot;,&quot;title&quot;:&quot;Javanese Script Text Image Recognition Using Convolutional Neural Networks&quot;,&quot;author&quot;:[{&quot;family&quot;:&quot;Kesaulya&quot;,&quot;given&quot;:&quot;Goldy Najma Adli&quot;,&quot;parse-names&quot;:false,&quot;dropping-particle&quot;:&quot;&quot;,&quot;non-dropping-particle&quot;:&quot;&quot;},{&quot;family&quot;:&quot;Fariza&quot;,&quot;given&quot;:&quot;Ama&quot;,&quot;parse-names&quot;:false,&quot;dropping-particle&quot;:&quot;&quot;,&quot;non-dropping-particle&quot;:&quot;&quot;},{&quot;family&quot;:&quot;Karlita&quot;,&quot;given&quot;:&quot;Tita&quot;,&quot;parse-names&quot;:false,&quot;dropping-particle&quot;:&quot;&quot;,&quot;non-dropping-particle&quot;:&quot;&quot;}],&quot;container-title&quot;:&quot;IES 2022 - 2022 International Electronics Symposium: Energy Development for Climate Change Solution and Clean Energy Transition, Proceeding&quot;,&quot;accessed&quot;:{&quot;date-parts&quot;:[[2023,6,8]]},&quot;DOI&quot;:&quot;10.1109/IES55876.2022.9888527&quot;,&quot;ISBN&quot;:&quot;9781665489713&quot;,&quot;issued&quot;:{&quot;date-parts&quot;:[[2022]]},&quot;page&quot;:&quot;534-539&quot;,&quot;abstract&quot;:&quot;Javanese script is one of the traditional Indonesian scripts used on the island of Java, which is currently starting to decline in its usages due to the difficulty in learning the many, complex, and similar forms between characters. This can have an impact on the preservation of the declining Javanese script culture, which if left ignored will cause the loss of one of the characteristics of Indonesia. This study aims to overcome these problems by creating an application that can work well in recognizing images of Javanese script text. The method used in this study is Convolutional Neural Network (CNN) with a new approach to transfer learning using the pre-trained model ResNeXt. The dataset used for model training stage is obtained by merging Javanese script images dataset publicly available on Kaggle website with manually collected images and by applying image augmentation techniques on the collected dataset. The recognition process used in this application is based on Optical Character Recognition (OCR) with preprocessing, segmentation, feature extraction and classification, and post-processing stages. The best CNN model testing results were obtained in an experiment with a combination of using Adam optimizer, learning rate of 0.0001 without a scheduler, and freezing first 4 layers of the 10-layer CNN ResNeXt model, with a testing accuracy value of 98.19% Meanwhile the OCR processes in the mobile application are tested on 11 images captured from Javanese Pepak book achieving an average character error rate of 38.09%.&quot;,&quot;publisher&quot;:&quot;Institute of Electrical and Electronics Engineers Inc.&quot;,&quot;container-title-short&quot;:&quot;&quot;},&quot;isTemporary&quot;:false}]}]"/>
+    <we:property name="MENDELEY_CITATIONS_STYLE" value="{&quot;id&quot;:&quot;https://www.zotero.org/styles/apa&quot;,&quot;title&quot;:&quot;American Psychological Association 7th edition&quot;,&quot;format&quot;:&quot;author-date&quot;,&quot;defaultLocale&quot;:null,&quot;isLocaleCodeValid&quot;:true}"/>
+  </we:properties>
+  <we:bindings/>
+  <we:snapshot xmlns:r="http://schemas.openxmlformats.org/officeDocument/2006/relationships"/>
+</we:webextension>
+</file>
+
 <file path=customXml/item1.xml><?xml version="1.0" encoding="utf-8"?>
 <b:Sources xmlns:b="http://schemas.openxmlformats.org/officeDocument/2006/bibliography" xmlns="http://schemas.openxmlformats.org/officeDocument/2006/bibliography" SelectedStyle="\IEEE2006OfficeOnline.xsl" StyleName="IEEE" Version="2006">
   <b:Source>

</xml_diff>